<commit_message>
Added graph in Design doc
</commit_message>
<xml_diff>
--- a/Phase4/Design.docx
+++ b/Phase4/Design.docx
@@ -4476,13 +4476,7 @@
           <w:u w:val="single"/>
         </w:rPr>
         <w:lastRenderedPageBreak/>
-        <w:t>Corruption Option 2 (ACK Bit Errors)</w:t>
-      </w:r>
-      <w:r>
-        <w:rPr>
-          <w:u w:val="single"/>
-        </w:rPr>
-        <w:t xml:space="preserve"> [Cont. 1]</w:t>
+        <w:t>Corruption Option 2 (ACK Bit Errors) [Cont. 1]</w:t>
       </w:r>
     </w:p>
     <w:p>
@@ -4774,13 +4768,7 @@
           <w:u w:val="single"/>
         </w:rPr>
         <w:lastRenderedPageBreak/>
-        <w:t>Corruption Option 2 (ACK Bit Errors)</w:t>
-      </w:r>
-      <w:r>
-        <w:rPr>
-          <w:u w:val="single"/>
-        </w:rPr>
-        <w:t xml:space="preserve"> [Cont. 2]</w:t>
+        <w:t>Corruption Option 2 (ACK Bit Errors) [Cont. 2]</w:t>
       </w:r>
     </w:p>
     <w:p>
@@ -5051,31 +5039,7 @@
         <w:rPr>
           <w:u w:val="single"/>
         </w:rPr>
-        <w:t xml:space="preserve">Corruption Option </w:t>
-      </w:r>
-      <w:r>
-        <w:rPr>
-          <w:u w:val="single"/>
-        </w:rPr>
-        <w:t>3</w:t>
-      </w:r>
-      <w:r>
-        <w:rPr>
-          <w:u w:val="single"/>
-        </w:rPr>
-        <w:t xml:space="preserve"> </w:t>
-      </w:r>
-      <w:r>
-        <w:rPr>
-          <w:u w:val="single"/>
-        </w:rPr>
-        <w:t xml:space="preserve">(Data </w:t>
-      </w:r>
-      <w:r>
-        <w:rPr>
-          <w:u w:val="single"/>
-        </w:rPr>
-        <w:t>Bit Errors)</w:t>
+        <w:t>Corruption Option 3 (Data Bit Errors)</w:t>
       </w:r>
     </w:p>
     <w:p>
@@ -5221,37 +5185,7 @@
           <w:u w:val="single"/>
         </w:rPr>
         <w:lastRenderedPageBreak/>
-        <w:t xml:space="preserve">Corruption Option </w:t>
-      </w:r>
-      <w:r>
-        <w:rPr>
-          <w:u w:val="single"/>
-        </w:rPr>
-        <w:t>3</w:t>
-      </w:r>
-      <w:r>
-        <w:rPr>
-          <w:u w:val="single"/>
-        </w:rPr>
-        <w:t xml:space="preserve"> (</w:t>
-      </w:r>
-      <w:r>
-        <w:rPr>
-          <w:u w:val="single"/>
-        </w:rPr>
-        <w:t>Data</w:t>
-      </w:r>
-      <w:r>
-        <w:rPr>
-          <w:u w:val="single"/>
-        </w:rPr>
-        <w:t xml:space="preserve"> Bit Errors)</w:t>
-      </w:r>
-      <w:r>
-        <w:rPr>
-          <w:u w:val="single"/>
-        </w:rPr>
-        <w:t xml:space="preserve"> [Cont. 1]</w:t>
+        <w:t>Corruption Option 3 (Data Bit Errors) [Cont. 1]</w:t>
       </w:r>
     </w:p>
     <w:p>
@@ -5337,25 +5271,7 @@
           <w:u w:val="single"/>
         </w:rPr>
         <w:lastRenderedPageBreak/>
-        <w:t xml:space="preserve">Corruption Option </w:t>
-      </w:r>
-      <w:r>
-        <w:rPr>
-          <w:u w:val="single"/>
-        </w:rPr>
-        <w:t>3</w:t>
-      </w:r>
-      <w:r>
-        <w:rPr>
-          <w:u w:val="single"/>
-        </w:rPr>
-        <w:t xml:space="preserve"> (ACK Bit Errors)</w:t>
-      </w:r>
-      <w:r>
-        <w:rPr>
-          <w:u w:val="single"/>
-        </w:rPr>
-        <w:t xml:space="preserve"> [Cont. 2]</w:t>
+        <w:t>Corruption Option 3 (ACK Bit Errors) [Cont. 2]</w:t>
       </w:r>
     </w:p>
     <w:p>
@@ -5457,19 +5373,7 @@
           <w:u w:val="single"/>
         </w:rPr>
         <w:lastRenderedPageBreak/>
-        <w:t xml:space="preserve">Corruption Option 3 (ACK Bit Errors) [Cont. </w:t>
-      </w:r>
-      <w:r>
-        <w:rPr>
-          <w:u w:val="single"/>
-        </w:rPr>
-        <w:t>3</w:t>
-      </w:r>
-      <w:r>
-        <w:rPr>
-          <w:u w:val="single"/>
-        </w:rPr>
-        <w:t>]</w:t>
+        <w:t>Corruption Option 3 (ACK Bit Errors) [Cont. 3]</w:t>
       </w:r>
     </w:p>
     <w:p>
@@ -5593,7 +5497,13 @@
       </w:r>
       <w:proofErr w:type="gramEnd"/>
       <w:r>
-        <w:t xml:space="preserve"> error rate for both corruption options 2 and 3, and compared with a cont</w:t>
+        <w:t xml:space="preserve"> error rate for both corruption options 2 </w:t>
+      </w:r>
+      <w:r>
+        <w:t>through 5</w:t>
+      </w:r>
+      <w:r>
+        <w:t>, and compared with a cont</w:t>
       </w:r>
       <w:r>
         <w:t>rol timing that was conducted with corruption option 1.</w:t>
@@ -5623,31 +5533,22 @@
           <w:noProof/>
         </w:rPr>
       </w:pPr>
-    </w:p>
-    <w:p>
-      <w:pPr>
+      <w:bookmarkStart w:id="0" w:name="_GoBack"/>
+      <w:bookmarkEnd w:id="0"/>
+    </w:p>
+    <w:p>
+      <w:pPr>
+        <w:jc w:val="center"/>
+      </w:pPr>
+      <w:r>
         <w:rPr>
           <w:noProof/>
         </w:rPr>
-      </w:pPr>
-    </w:p>
-    <w:p>
-      <w:pPr>
-        <w:rPr>
-          <w:noProof/>
-        </w:rPr>
-      </w:pPr>
-    </w:p>
-    <w:p>
-      <w:r>
-        <w:rPr>
-          <w:noProof/>
-        </w:rPr>
         <w:drawing>
-          <wp:inline distT="0" distB="0" distL="0" distR="0" wp14:anchorId="6809363F" wp14:editId="32C8121F">
-            <wp:extent cx="6435807" cy="3870252"/>
-            <wp:effectExtent l="0" t="0" r="3175" b="0"/>
-            <wp:docPr id="222" name="Picture 222"/>
+          <wp:inline distT="0" distB="0" distL="0" distR="0" wp14:anchorId="4508D1CD" wp14:editId="17A85961">
+            <wp:extent cx="5943600" cy="4013200"/>
+            <wp:effectExtent l="0" t="0" r="0" b="6350"/>
+            <wp:docPr id="1" name="Picture 1"/>
             <wp:cNvGraphicFramePr>
               <a:graphicFrameLocks xmlns:a="http://schemas.openxmlformats.org/drawingml/2006/main" noChangeAspect="1"/>
             </wp:cNvGraphicFramePr>
@@ -5655,36 +5556,23 @@
               <a:graphicData uri="http://schemas.openxmlformats.org/drawingml/2006/picture">
                 <pic:pic xmlns:pic="http://schemas.openxmlformats.org/drawingml/2006/picture">
                   <pic:nvPicPr>
-                    <pic:cNvPr id="222" name="plot.PNG"/>
+                    <pic:cNvPr id="1" name=""/>
                     <pic:cNvPicPr/>
                   </pic:nvPicPr>
-                  <pic:blipFill rotWithShape="1">
-                    <a:blip r:embed="rId49">
-                      <a:extLst>
-                        <a:ext uri="{28A0092B-C50C-407E-A947-70E740481C1C}">
-                          <a14:useLocalDpi xmlns:a14="http://schemas.microsoft.com/office/drawing/2010/main" val="0"/>
-                        </a:ext>
-                      </a:extLst>
-                    </a:blip>
-                    <a:srcRect t="3157" r="2133" b="2419"/>
-                    <a:stretch/>
+                  <pic:blipFill>
+                    <a:blip r:embed="rId49"/>
+                    <a:stretch>
+                      <a:fillRect/>
+                    </a:stretch>
                   </pic:blipFill>
-                  <pic:spPr bwMode="auto">
+                  <pic:spPr>
                     <a:xfrm>
                       <a:off x="0" y="0"/>
-                      <a:ext cx="6442875" cy="3874502"/>
+                      <a:ext cx="5943600" cy="4013200"/>
                     </a:xfrm>
                     <a:prstGeom prst="rect">
                       <a:avLst/>
                     </a:prstGeom>
-                    <a:ln>
-                      <a:noFill/>
-                    </a:ln>
-                    <a:extLst>
-                      <a:ext uri="{53640926-AAD7-44D8-BBD7-CCE9431645EC}">
-                        <a14:shadowObscured xmlns:a14="http://schemas.microsoft.com/office/drawing/2010/main"/>
-                      </a:ext>
-                    </a:extLst>
                   </pic:spPr>
                 </pic:pic>
               </a:graphicData>
@@ -5694,18 +5582,22 @@
       </w:r>
     </w:p>
     <w:p/>
-    <w:p/>
-    <w:p>
-      <w:r>
-        <w:tab/>
-        <w:t xml:space="preserve">From this plot, we could tell that for the most part, every error rate used for both corruption options 2 and 3 took longer to complete than the control.  However, the blue line denoting corruption option 2 did not present a clear trend upward or downward as percentage of errors was increased, and tests were fairly sporadic in results.  The red line denoting corruption option 2 did however pose a relative upward trend especially at higher error rates, but </w:t>
-      </w:r>
-      <w:bookmarkStart w:id="0" w:name="_GoBack"/>
-      <w:bookmarkEnd w:id="0"/>
-      <w:r>
-        <w:t>returned sporadic timing results at lower levels.</w:t>
-      </w:r>
-    </w:p>
+    <w:p>
+      <w:pPr>
+        <w:ind w:firstLine="720"/>
+      </w:pPr>
+      <w:r>
+        <w:t xml:space="preserve">From this plot we can see there appears to be a linear increase in time when the corruption is increased. Options 2 and 5 appears to be the most linear, without outlier data points. The slope for Option 2 was 0.16 and Option 5 was 0.27.  ACK packet loss appeared to have data points that </w:t>
+      </w:r>
+      <w:r>
+        <w:t>fluctuate</w:t>
+      </w:r>
+      <w:r>
+        <w:t xml:space="preserve"> the most. With its greatest increase be for 45% corruption or more. Its slope was 0.60. Lastly, Option 3 had a steady increase over time. This appeared to increase in time greatly after 25% corruption, its slope was 0.62. Option2 was the closet to the control line, which was option 1.</w:t>
+      </w:r>
+    </w:p>
+    <w:p/>
+    <w:p/>
     <w:sectPr>
       <w:pgSz w:w="12240" w:h="15840"/>
       <w:pgMar w:top="1440" w:right="1440" w:bottom="1440" w:left="1440" w:header="720" w:footer="720" w:gutter="0"/>

</xml_diff>

<commit_message>
Small fixes and update design doc
</commit_message>
<xml_diff>
--- a/Phase4/Design.docx
+++ b/Phase4/Design.docx
@@ -17,15 +17,12 @@
         <w:t xml:space="preserve">Project Phase </w:t>
       </w:r>
       <w:r>
-        <w:t>3</w:t>
-      </w:r>
-    </w:p>
-    <w:p>
-      <w:r>
-        <w:t>3/8</w:t>
-      </w:r>
-      <w:r>
-        <w:t>/19</w:t>
+        <w:t>4</w:t>
+      </w:r>
+    </w:p>
+    <w:p>
+      <w:r>
+        <w:t>3/24/19</w:t>
       </w:r>
     </w:p>
     <w:p/>
@@ -50,10 +47,16 @@
         <w:t xml:space="preserve">This code completes Phase </w:t>
       </w:r>
       <w:r>
-        <w:t>3</w:t>
-      </w:r>
-      <w:r>
-        <w:t xml:space="preserve"> of the project by using UDP to send images from a client to a server, and vice versa.  The UDP server run</w:t>
+        <w:t xml:space="preserve">4 </w:t>
+      </w:r>
+      <w:r>
+        <w:t>of the project by using UDP to send images from a client to a server, and vice versa</w:t>
+      </w:r>
+      <w:r>
+        <w:t xml:space="preserve"> across a channel that has the possibility to introduce bit errors and lost packets</w:t>
+      </w:r>
+      <w:r>
+        <w:t>.  The UDP server run</w:t>
       </w:r>
       <w:r>
         <w:t>s</w:t>
@@ -128,7 +131,6 @@
           <w:b/>
           <w:u w:val="single"/>
         </w:rPr>
-        <w:lastRenderedPageBreak/>
         <w:t>2. Flowcharts</w:t>
       </w:r>
     </w:p>
@@ -241,26 +243,17 @@
         </w:rPr>
       </w:pPr>
     </w:p>
-    <w:p>
-      <w:r>
-        <w:rPr>
-          <w:b/>
-          <w:noProof/>
-          <w:u w:val="single"/>
+    <w:p/>
+    <w:p>
+      <w:r>
+        <w:rPr>
+          <w:noProof/>
         </w:rPr>
         <w:drawing>
-          <wp:anchor distT="0" distB="0" distL="114300" distR="114300" simplePos="0" relativeHeight="251678720" behindDoc="0" locked="0" layoutInCell="1" allowOverlap="1" wp14:anchorId="3DF8044F" wp14:editId="114AF85B">
-            <wp:simplePos x="0" y="0"/>
-            <wp:positionH relativeFrom="page">
-              <wp:posOffset>-382226</wp:posOffset>
-            </wp:positionH>
-            <wp:positionV relativeFrom="paragraph">
-              <wp:posOffset>287005</wp:posOffset>
-            </wp:positionV>
-            <wp:extent cx="8226309" cy="6475228"/>
-            <wp:effectExtent l="0" t="0" r="3810" b="1905"/>
-            <wp:wrapNone/>
-            <wp:docPr id="211" name="Picture 211"/>
+          <wp:inline distT="0" distB="0" distL="0" distR="0" wp14:anchorId="65DED985" wp14:editId="1BA0638C">
+            <wp:extent cx="6567045" cy="6348845"/>
+            <wp:effectExtent l="0" t="0" r="0" b="1270"/>
+            <wp:docPr id="6" name="Picture 6"/>
             <wp:cNvGraphicFramePr>
               <a:graphicFrameLocks xmlns:a="http://schemas.openxmlformats.org/drawingml/2006/main" noChangeAspect="1"/>
             </wp:cNvGraphicFramePr>
@@ -268,7 +261,7 @@
               <a:graphicData uri="http://schemas.openxmlformats.org/drawingml/2006/picture">
                 <pic:pic xmlns:pic="http://schemas.openxmlformats.org/drawingml/2006/picture">
                   <pic:nvPicPr>
-                    <pic:cNvPr id="211" name="serverflow.PNG"/>
+                    <pic:cNvPr id="6" name="server-flowchart-phase4.png"/>
                     <pic:cNvPicPr/>
                   </pic:nvPicPr>
                   <pic:blipFill>
@@ -286,7 +279,7 @@
                   <pic:spPr>
                     <a:xfrm>
                       <a:off x="0" y="0"/>
-                      <a:ext cx="8226309" cy="6475228"/>
+                      <a:ext cx="6567045" cy="6348845"/>
                     </a:xfrm>
                     <a:prstGeom prst="rect">
                       <a:avLst/>
@@ -295,42 +288,12 @@
                 </pic:pic>
               </a:graphicData>
             </a:graphic>
-            <wp14:sizeRelH relativeFrom="margin">
-              <wp14:pctWidth>0</wp14:pctWidth>
-            </wp14:sizeRelH>
-            <wp14:sizeRelV relativeFrom="margin">
-              <wp14:pctHeight>0</wp14:pctHeight>
-            </wp14:sizeRelV>
-          </wp:anchor>
+          </wp:inline>
         </w:drawing>
       </w:r>
     </w:p>
-    <w:p/>
-    <w:p/>
-    <w:p/>
-    <w:p/>
-    <w:p/>
-    <w:p/>
-    <w:p/>
-    <w:p/>
-    <w:p/>
-    <w:p/>
-    <w:p/>
-    <w:p/>
-    <w:p/>
-    <w:p/>
-    <w:p/>
-    <w:p/>
-    <w:p/>
-    <w:p/>
-    <w:p/>
-    <w:p/>
-    <w:p/>
-    <w:p/>
-    <w:p/>
-    <w:p>
-      <w:pPr>
-        <w:ind w:left="2880" w:firstLine="720"/>
+    <w:p>
+      <w:pPr>
         <w:rPr>
           <w:u w:val="single"/>
         </w:rPr>
@@ -352,7 +315,7 @@
         <mc:AlternateContent>
           <mc:Choice Requires="wps">
             <w:drawing>
-              <wp:anchor distT="45720" distB="45720" distL="114300" distR="114300" simplePos="0" relativeHeight="251666432" behindDoc="0" locked="0" layoutInCell="1" allowOverlap="1" wp14:anchorId="6A670339" wp14:editId="460DC8C6">
+              <wp:anchor distT="45720" distB="45720" distL="114300" distR="114300" simplePos="0" relativeHeight="251666432" behindDoc="0" locked="0" layoutInCell="1" allowOverlap="1" wp14:anchorId="6A670339" wp14:editId="4F49779B">
                 <wp:simplePos x="0" y="0"/>
                 <wp:positionH relativeFrom="column">
                   <wp:posOffset>-664845</wp:posOffset>
@@ -419,7 +382,11 @@
           </mc:Choice>
           <mc:Fallback>
             <w:pict>
-              <v:shape w14:anchorId="6A670339" id="_x0000_s1027" type="#_x0000_t202" style="position:absolute;left:0;text-align:left;margin-left:-52.35pt;margin-top:0;width:185.9pt;height:110.6pt;z-index:251666432;visibility:visible;mso-wrap-style:square;mso-width-percent:400;mso-height-percent:200;mso-wrap-distance-left:9pt;mso-wrap-distance-top:3.6pt;mso-wrap-distance-right:9pt;mso-wrap-distance-bottom:3.6pt;mso-position-horizontal:absolute;mso-position-horizontal-relative:text;mso-position-vertical:absolute;mso-position-vertical-relative:text;mso-width-percent:400;mso-height-percent:200;mso-width-relative:margin;mso-height-relative:margin;v-text-anchor:top" o:gfxdata="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">
+              <v:shapetype w14:anchorId="6A670339" id="_x0000_t202" coordsize="21600,21600" o:spt="202" path="m,l,21600r21600,l21600,xe">
+                <v:stroke joinstyle="miter"/>
+                <v:path gradientshapeok="t" o:connecttype="rect"/>
+              </v:shapetype>
+              <v:shape id="_x0000_s1027" type="#_x0000_t202" style="position:absolute;left:0;text-align:left;margin-left:-52.35pt;margin-top:0;width:185.9pt;height:110.6pt;z-index:251666432;visibility:visible;mso-wrap-style:square;mso-width-percent:400;mso-height-percent:200;mso-wrap-distance-left:9pt;mso-wrap-distance-top:3.6pt;mso-wrap-distance-right:9pt;mso-wrap-distance-bottom:3.6pt;mso-position-horizontal:absolute;mso-position-horizontal-relative:text;mso-position-vertical:absolute;mso-position-vertical-relative:text;mso-width-percent:400;mso-height-percent:200;mso-width-relative:margin;mso-height-relative:margin;v-text-anchor:top" o:gfxdata="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">
                 <v:textbox style="mso-fit-shape-to-text:t">
                   <w:txbxContent>
                     <w:p>
@@ -442,23 +409,17 @@
           <w:noProof/>
         </w:rPr>
       </w:pPr>
+    </w:p>
+    <w:p>
       <w:r>
         <w:rPr>
           <w:noProof/>
         </w:rPr>
         <w:drawing>
-          <wp:anchor distT="0" distB="0" distL="114300" distR="114300" simplePos="0" relativeHeight="251679744" behindDoc="0" locked="0" layoutInCell="1" allowOverlap="1" wp14:anchorId="4870284B" wp14:editId="16900378">
-            <wp:simplePos x="0" y="0"/>
-            <wp:positionH relativeFrom="column">
-              <wp:posOffset>-670087</wp:posOffset>
-            </wp:positionH>
-            <wp:positionV relativeFrom="paragraph">
-              <wp:posOffset>165927</wp:posOffset>
-            </wp:positionV>
-            <wp:extent cx="7357731" cy="8186957"/>
-            <wp:effectExtent l="0" t="0" r="0" b="5080"/>
-            <wp:wrapNone/>
-            <wp:docPr id="212" name="Picture 212"/>
+          <wp:inline distT="0" distB="0" distL="0" distR="0" wp14:anchorId="0E47C94B" wp14:editId="2FD14298">
+            <wp:extent cx="7089433" cy="6172200"/>
+            <wp:effectExtent l="0" t="0" r="0" b="0"/>
+            <wp:docPr id="7" name="Picture 7"/>
             <wp:cNvGraphicFramePr>
               <a:graphicFrameLocks xmlns:a="http://schemas.openxmlformats.org/drawingml/2006/main" noChangeAspect="1"/>
             </wp:cNvGraphicFramePr>
@@ -466,10 +427,10 @@
               <a:graphicData uri="http://schemas.openxmlformats.org/drawingml/2006/picture">
                 <pic:pic xmlns:pic="http://schemas.openxmlformats.org/drawingml/2006/picture">
                   <pic:nvPicPr>
-                    <pic:cNvPr id="212" name="clientflow.PNG"/>
+                    <pic:cNvPr id="7" name="client-flowchar-phase4.png"/>
                     <pic:cNvPicPr/>
                   </pic:nvPicPr>
-                  <pic:blipFill rotWithShape="1">
+                  <pic:blipFill>
                     <a:blip r:embed="rId8">
                       <a:extLst>
                         <a:ext uri="{28A0092B-C50C-407E-A947-70E740481C1C}">
@@ -477,157 +438,6 @@
                         </a:ext>
                       </a:extLst>
                     </a:blip>
-                    <a:srcRect b="754"/>
-                    <a:stretch/>
-                  </pic:blipFill>
-                  <pic:spPr bwMode="auto">
-                    <a:xfrm>
-                      <a:off x="0" y="0"/>
-                      <a:ext cx="7357731" cy="8186957"/>
-                    </a:xfrm>
-                    <a:prstGeom prst="rect">
-                      <a:avLst/>
-                    </a:prstGeom>
-                    <a:ln>
-                      <a:noFill/>
-                    </a:ln>
-                    <a:extLst>
-                      <a:ext uri="{53640926-AAD7-44D8-BBD7-CCE9431645EC}">
-                        <a14:shadowObscured xmlns:a14="http://schemas.microsoft.com/office/drawing/2010/main"/>
-                      </a:ext>
-                    </a:extLst>
-                  </pic:spPr>
-                </pic:pic>
-              </a:graphicData>
-            </a:graphic>
-            <wp14:sizeRelH relativeFrom="margin">
-              <wp14:pctWidth>0</wp14:pctWidth>
-            </wp14:sizeRelH>
-            <wp14:sizeRelV relativeFrom="margin">
-              <wp14:pctHeight>0</wp14:pctHeight>
-            </wp14:sizeRelV>
-          </wp:anchor>
-        </w:drawing>
-      </w:r>
-    </w:p>
-    <w:p/>
-    <w:p/>
-    <w:p/>
-    <w:p/>
-    <w:p/>
-    <w:p/>
-    <w:p/>
-    <w:p/>
-    <w:p/>
-    <w:p/>
-    <w:p/>
-    <w:p/>
-    <w:p/>
-    <w:p/>
-    <w:p/>
-    <w:p/>
-    <w:p/>
-    <w:p/>
-    <w:p/>
-    <w:p/>
-    <w:p/>
-    <w:p/>
-    <w:p/>
-    <w:p/>
-    <w:p/>
-    <w:p/>
-    <w:p/>
-    <w:p>
-      <w:pPr>
-        <w:rPr>
-          <w:b/>
-          <w:u w:val="single"/>
-        </w:rPr>
-      </w:pPr>
-      <w:r>
-        <w:rPr>
-          <w:b/>
-          <w:u w:val="single"/>
-        </w:rPr>
-        <w:t>GUI.py</w:t>
-      </w:r>
-    </w:p>
-    <w:p>
-      <w:r>
-        <w:tab/>
-        <w:t xml:space="preserve">This file is the main GUI for the program. It uses </w:t>
-      </w:r>
-      <w:proofErr w:type="spellStart"/>
-      <w:r>
-        <w:t>tkinter</w:t>
-      </w:r>
-      <w:proofErr w:type="spellEnd"/>
-      <w:r>
-        <w:t xml:space="preserve"> to create the GUI. First, the GUI window will open and display three buttons and a place to enter text. The user can either write the path to the file to be sent or leave it blank to use our default image. The user then has to click Start Server first. This will start the </w:t>
-      </w:r>
-      <w:proofErr w:type="spellStart"/>
-      <w:r>
-        <w:rPr>
-          <w:i/>
-        </w:rPr>
-        <w:t>run_server</w:t>
-      </w:r>
-      <w:proofErr w:type="spellEnd"/>
-      <w:r>
-        <w:rPr>
-          <w:i/>
-        </w:rPr>
-        <w:t xml:space="preserve">() </w:t>
-      </w:r>
-      <w:r>
-        <w:t xml:space="preserve">function. This function will </w:t>
-      </w:r>
-      <w:r>
-        <w:t xml:space="preserve">update the </w:t>
-      </w:r>
-      <w:proofErr w:type="spellStart"/>
-      <w:r>
-        <w:t>gui</w:t>
-      </w:r>
-      <w:proofErr w:type="spellEnd"/>
-      <w:r>
-        <w:t xml:space="preserve"> text to show that the server is listening and then </w:t>
-      </w:r>
-      <w:r>
-        <w:t xml:space="preserve">call </w:t>
-      </w:r>
-      <w:r>
-        <w:rPr>
-          <w:i/>
-        </w:rPr>
-        <w:t>Server()</w:t>
-      </w:r>
-      <w:r>
-        <w:t xml:space="preserve">.  </w:t>
-      </w:r>
-    </w:p>
-    <w:p>
-      <w:r>
-        <w:rPr>
-          <w:noProof/>
-        </w:rPr>
-        <w:drawing>
-          <wp:inline distT="0" distB="0" distL="0" distR="0" wp14:anchorId="565A2B55" wp14:editId="5C3D3BA3">
-            <wp:extent cx="4362450" cy="1619250"/>
-            <wp:effectExtent l="0" t="0" r="0" b="0"/>
-            <wp:docPr id="11" name="Picture 11"/>
-            <wp:cNvGraphicFramePr>
-              <a:graphicFrameLocks xmlns:a="http://schemas.openxmlformats.org/drawingml/2006/main" noChangeAspect="1"/>
-            </wp:cNvGraphicFramePr>
-            <a:graphic xmlns:a="http://schemas.openxmlformats.org/drawingml/2006/main">
-              <a:graphicData uri="http://schemas.openxmlformats.org/drawingml/2006/picture">
-                <pic:pic xmlns:pic="http://schemas.openxmlformats.org/drawingml/2006/picture">
-                  <pic:nvPicPr>
-                    <pic:cNvPr id="1" name=""/>
-                    <pic:cNvPicPr/>
-                  </pic:nvPicPr>
-                  <pic:blipFill>
-                    <a:blip r:embed="rId9"/>
                     <a:stretch>
                       <a:fillRect/>
                     </a:stretch>
@@ -635,7 +445,7 @@
                   <pic:spPr>
                     <a:xfrm>
                       <a:off x="0" y="0"/>
-                      <a:ext cx="4362450" cy="1619250"/>
+                      <a:ext cx="7099571" cy="6181027"/>
                     </a:xfrm>
                     <a:prstGeom prst="rect">
                       <a:avLst/>
@@ -648,68 +458,83 @@
         </w:drawing>
       </w:r>
     </w:p>
-    <w:p>
-      <w:r>
-        <w:t xml:space="preserve">This function initializes a Server object and then runs it in </w:t>
-      </w:r>
-      <w:r>
-        <w:t>a new thread.</w:t>
+    <w:p/>
+    <w:p/>
+    <w:p/>
+    <w:p/>
+    <w:p/>
+    <w:p>
+      <w:pPr>
+        <w:rPr>
+          <w:b/>
+          <w:u w:val="single"/>
+        </w:rPr>
+      </w:pPr>
+      <w:r>
+        <w:rPr>
+          <w:b/>
+          <w:u w:val="single"/>
+        </w:rPr>
+        <w:lastRenderedPageBreak/>
+        <w:t>GUI.py</w:t>
+      </w:r>
+    </w:p>
+    <w:p>
+      <w:r>
+        <w:tab/>
+        <w:t>This file is the main GUI for the program. It uses tkinter to create the GUI. First, the GUI window will open and display three buttons</w:t>
+      </w:r>
+      <w:r>
+        <w:t>, three input boxes, and two checkboxes</w:t>
+      </w:r>
+      <w:r>
+        <w:t xml:space="preserve">. </w:t>
+      </w:r>
+      <w:r>
+        <w:t>The user will first enter their intended file to send in the first input box, or leave it blank to use our default provided file path</w:t>
+      </w:r>
+      <w:r>
+        <w:t xml:space="preserve">. </w:t>
+      </w:r>
+      <w:r>
+        <w:t>Also, the user can now enter which checkboxes they want which correspond to which printouts are displayed.  Checking “Status Msgs” will allow messages such as “</w:t>
+      </w:r>
+      <w:r>
+        <w:t>Server: Finished writing received file server_recv_spongebob.jpg</w:t>
+      </w:r>
+      <w:r>
+        <w:t>” to be printed to the console.  Checking “UDP Err Msgs” will allow messages such as “</w:t>
+      </w:r>
+      <w:r>
+        <w:t>ACK Packet Dropped!</w:t>
+      </w:r>
+      <w:r>
+        <w:t xml:space="preserve">” to be printed to the console.  </w:t>
+      </w:r>
+      <w:r>
+        <w:t>The user then has to click Start Server. This will start the</w:t>
+      </w:r>
+      <w:r>
+        <w:t xml:space="preserve"> Server function shown below</w:t>
+      </w:r>
+      <w:r>
+        <w:t xml:space="preserve">. </w:t>
+      </w:r>
+      <w:r>
+        <w:t xml:space="preserve">This function gets the entered filepath, or uses the default, and instantiates a UDPserver class with the noted filepath, and </w:t>
+      </w:r>
+      <w:r>
+        <w:rPr>
+          <w:i/>
+        </w:rPr>
+        <w:t>status_msgs.get()</w:t>
+      </w:r>
+      <w:r>
+        <w:t xml:space="preserve"> which gets the state of the “Status Msgs” checkbox.  </w:t>
       </w:r>
       <w:r>
         <w:t xml:space="preserve">  </w:t>
       </w:r>
-      <w:r>
-        <w:t xml:space="preserve">Next, the user can click Start Client button. This will call </w:t>
-      </w:r>
-      <w:proofErr w:type="spellStart"/>
-      <w:r>
-        <w:rPr>
-          <w:i/>
-        </w:rPr>
-        <w:t>start_client</w:t>
-      </w:r>
-      <w:proofErr w:type="spellEnd"/>
-      <w:r>
-        <w:rPr>
-          <w:i/>
-        </w:rPr>
-        <w:t>()</w:t>
-      </w:r>
-      <w:r>
-        <w:t xml:space="preserve"> which</w:t>
-      </w:r>
-      <w:r>
-        <w:t xml:space="preserve"> updates the </w:t>
-      </w:r>
-      <w:proofErr w:type="spellStart"/>
-      <w:r>
-        <w:t>gui</w:t>
-      </w:r>
-      <w:proofErr w:type="spellEnd"/>
-      <w:r>
-        <w:t xml:space="preserve"> to show that the client is working, </w:t>
-      </w:r>
-      <w:r>
-        <w:t>then calls the</w:t>
-      </w:r>
-      <w:r>
-        <w:rPr>
-          <w:i/>
-        </w:rPr>
-        <w:t xml:space="preserve"> C</w:t>
-      </w:r>
-      <w:r>
-        <w:rPr>
-          <w:i/>
-        </w:rPr>
-        <w:t xml:space="preserve">lient() </w:t>
-      </w:r>
-      <w:r>
-        <w:t>function</w:t>
-      </w:r>
-      <w:r>
-        <w:t xml:space="preserve">.  </w:t>
-      </w:r>
     </w:p>
     <w:p>
       <w:r>
@@ -717,10 +542,10 @@
           <w:noProof/>
         </w:rPr>
         <w:drawing>
-          <wp:inline distT="0" distB="0" distL="0" distR="0" wp14:anchorId="05BEC8D8" wp14:editId="032BAB90">
-            <wp:extent cx="4562475" cy="1657350"/>
-            <wp:effectExtent l="0" t="0" r="9525" b="0"/>
-            <wp:docPr id="12" name="Picture 12"/>
+          <wp:inline distT="0" distB="0" distL="0" distR="0" wp14:anchorId="723D9EBA" wp14:editId="5DF2DC75">
+            <wp:extent cx="5943600" cy="2952750"/>
+            <wp:effectExtent l="0" t="0" r="0" b="6350"/>
+            <wp:docPr id="8" name="Picture 8"/>
             <wp:cNvGraphicFramePr>
               <a:graphicFrameLocks xmlns:a="http://schemas.openxmlformats.org/drawingml/2006/main" noChangeAspect="1"/>
             </wp:cNvGraphicFramePr>
@@ -728,11 +553,17 @@
               <a:graphicData uri="http://schemas.openxmlformats.org/drawingml/2006/picture">
                 <pic:pic xmlns:pic="http://schemas.openxmlformats.org/drawingml/2006/picture">
                   <pic:nvPicPr>
-                    <pic:cNvPr id="1" name=""/>
+                    <pic:cNvPr id="8" name="gui-server-code.png"/>
                     <pic:cNvPicPr/>
                   </pic:nvPicPr>
                   <pic:blipFill>
-                    <a:blip r:embed="rId10"/>
+                    <a:blip r:embed="rId9">
+                      <a:extLst>
+                        <a:ext uri="{28A0092B-C50C-407E-A947-70E740481C1C}">
+                          <a14:useLocalDpi xmlns:a14="http://schemas.microsoft.com/office/drawing/2010/main" val="0"/>
+                        </a:ext>
+                      </a:extLst>
+                    </a:blip>
                     <a:stretch>
                       <a:fillRect/>
                     </a:stretch>
@@ -740,7 +571,7 @@
                   <pic:spPr>
                     <a:xfrm>
                       <a:off x="0" y="0"/>
-                      <a:ext cx="4562475" cy="1657350"/>
+                      <a:ext cx="5943600" cy="2952750"/>
                     </a:xfrm>
                     <a:prstGeom prst="rect">
                       <a:avLst/>
@@ -754,37 +585,128 @@
       </w:r>
     </w:p>
     <w:p>
-      <w:r>
-        <w:t>This function initializes a client class</w:t>
-      </w:r>
-      <w:r>
-        <w:t xml:space="preserve"> with a “callback” parameter.  This callback is used within the class to call a function when the client’s work is done.  In this case, the function changes the GUI message from “Client working…” to “Client finished.”  Client t</w:t>
-      </w:r>
-      <w:r>
-        <w:t xml:space="preserve">hen </w:t>
-      </w:r>
-      <w:r>
-        <w:t xml:space="preserve">calls the client object’s </w:t>
-      </w:r>
-      <w:proofErr w:type="spellStart"/>
-      <w:r>
+      <w:pPr>
+        <w:ind w:firstLine="720"/>
+      </w:pPr>
+      <w:r>
+        <w:t>The server class’s “listen” function is then run in a new thread</w:t>
+      </w:r>
+      <w:r>
+        <w:t>.</w:t>
+      </w:r>
+      <w:r>
+        <w:t xml:space="preserve">  </w:t>
+      </w:r>
+      <w:r>
+        <w:t>Next, the user</w:t>
+      </w:r>
+      <w:r>
+        <w:t xml:space="preserve"> can enter their desired “Corruption Option” and “UDP Error Rate” in the corresponding input boxes</w:t>
+      </w:r>
+      <w:r>
+        <w:t xml:space="preserve">. </w:t>
+      </w:r>
+      <w:r>
+        <w:t xml:space="preserve">The, the user can click the “Start Client” button.  </w:t>
+      </w:r>
+      <w:r>
+        <w:t xml:space="preserve">This will call </w:t>
+      </w:r>
+      <w:r>
+        <w:rPr>
+          <w:i/>
+        </w:rPr>
+        <w:t xml:space="preserve">Client </w:t>
+      </w:r>
+      <w:r>
+        <w:t>function shown below.</w:t>
+      </w:r>
+    </w:p>
+    <w:p>
+      <w:r>
+        <w:rPr>
+          <w:noProof/>
+        </w:rPr>
+        <w:lastRenderedPageBreak/>
+        <w:drawing>
+          <wp:inline distT="0" distB="0" distL="0" distR="0" wp14:anchorId="36CF3EB9" wp14:editId="6ED31401">
+            <wp:extent cx="5943600" cy="3147695"/>
+            <wp:effectExtent l="0" t="0" r="0" b="1905"/>
+            <wp:docPr id="9" name="Picture 9"/>
+            <wp:cNvGraphicFramePr>
+              <a:graphicFrameLocks xmlns:a="http://schemas.openxmlformats.org/drawingml/2006/main" noChangeAspect="1"/>
+            </wp:cNvGraphicFramePr>
+            <a:graphic xmlns:a="http://schemas.openxmlformats.org/drawingml/2006/main">
+              <a:graphicData uri="http://schemas.openxmlformats.org/drawingml/2006/picture">
+                <pic:pic xmlns:pic="http://schemas.openxmlformats.org/drawingml/2006/picture">
+                  <pic:nvPicPr>
+                    <pic:cNvPr id="9" name="gui-client-code.png"/>
+                    <pic:cNvPicPr/>
+                  </pic:nvPicPr>
+                  <pic:blipFill>
+                    <a:blip r:embed="rId10">
+                      <a:extLst>
+                        <a:ext uri="{28A0092B-C50C-407E-A947-70E740481C1C}">
+                          <a14:useLocalDpi xmlns:a14="http://schemas.microsoft.com/office/drawing/2010/main" val="0"/>
+                        </a:ext>
+                      </a:extLst>
+                    </a:blip>
+                    <a:stretch>
+                      <a:fillRect/>
+                    </a:stretch>
+                  </pic:blipFill>
+                  <pic:spPr>
+                    <a:xfrm>
+                      <a:off x="0" y="0"/>
+                      <a:ext cx="5943600" cy="3147695"/>
+                    </a:xfrm>
+                    <a:prstGeom prst="rect">
+                      <a:avLst/>
+                    </a:prstGeom>
+                  </pic:spPr>
+                </pic:pic>
+              </a:graphicData>
+            </a:graphic>
+          </wp:inline>
+        </w:drawing>
+      </w:r>
+    </w:p>
+    <w:p>
+      <w:pPr>
+        <w:ind w:firstLine="720"/>
+      </w:pPr>
+      <w:r>
+        <w:t xml:space="preserve">This function operates in a similar fashion to the above-detailed Server function, and the client’s </w:t>
+      </w:r>
+      <w:r>
+        <w:rPr>
+          <w:i/>
+        </w:rPr>
         <w:t>start_send</w:t>
       </w:r>
-      <w:proofErr w:type="spellEnd"/>
-      <w:r>
-        <w:t xml:space="preserve"> </w:t>
-      </w:r>
-      <w:r>
-        <w:t>process in a new thread</w:t>
-      </w:r>
-      <w:r>
-        <w:t>. The two scripts are run</w:t>
-      </w:r>
-      <w:r>
-        <w:t xml:space="preserve"> </w:t>
-      </w:r>
-      <w:r>
-        <w:t>as described below.</w:t>
+      <w:r>
+        <w:t xml:space="preserve"> function will run in a new thread.  However, before this is done, </w:t>
+      </w:r>
+      <w:r>
+        <w:rPr>
+          <w:i/>
+        </w:rPr>
+        <w:t xml:space="preserve">apply_new_settings() </w:t>
+      </w:r>
+      <w:r>
+        <w:t xml:space="preserve">is called.  This function gets the data from the “Corruption Option” and “UDP error rate” input boxes, in addition to the checkboxes, and passes this data onto our </w:t>
+      </w:r>
+      <w:r>
+        <w:rPr>
+          <w:i/>
+        </w:rPr>
+        <w:t xml:space="preserve">config.py </w:t>
+      </w:r>
+      <w:r>
+        <w:t>file, so that it can be later accessed by rdt function</w:t>
+      </w:r>
+      <w:r>
+        <w:t>s.</w:t>
       </w:r>
     </w:p>
     <w:p>
@@ -805,23 +727,7 @@
     <w:p>
       <w:r>
         <w:tab/>
-        <w:t xml:space="preserve">In the UDP server file, there is a class called </w:t>
-      </w:r>
-      <w:proofErr w:type="spellStart"/>
-      <w:r>
-        <w:t>UDPserver</w:t>
-      </w:r>
-      <w:proofErr w:type="spellEnd"/>
-      <w:r>
-        <w:t xml:space="preserve">. The </w:t>
-      </w:r>
-      <w:proofErr w:type="spellStart"/>
-      <w:r>
-        <w:t>init</w:t>
-      </w:r>
-      <w:proofErr w:type="spellEnd"/>
-      <w:r>
-        <w:t xml:space="preserve"> function will first either use the file</w:t>
+        <w:t>In the UDP server file, there is a class called UDPserver. The init function will first either use the file</w:t>
       </w:r>
       <w:r>
         <w:t xml:space="preserve"> path</w:t>
@@ -895,7 +801,6 @@
     </w:p>
     <w:p>
       <w:r>
-        <w:lastRenderedPageBreak/>
         <w:tab/>
       </w:r>
       <w:r>
@@ -958,21 +863,14 @@
     </w:p>
     <w:p>
       <w:r>
+        <w:lastRenderedPageBreak/>
         <w:t xml:space="preserve">It will then preform a </w:t>
       </w:r>
-      <w:proofErr w:type="spellStart"/>
       <w:r>
         <w:rPr>
           <w:i/>
         </w:rPr>
-        <w:t>rdt_rcv</w:t>
-      </w:r>
-      <w:proofErr w:type="spellEnd"/>
-      <w:r>
-        <w:rPr>
-          <w:i/>
-        </w:rPr>
-        <w:t>()</w:t>
+        <w:t>rdt_rcv()</w:t>
       </w:r>
       <w:r>
         <w:rPr>
@@ -1043,19 +941,23 @@
     </w:p>
     <w:p>
       <w:r>
-        <w:t>Messages will be printed to the console through this to show the status.  All messages printed from the server are run through “</w:t>
-      </w:r>
-      <w:proofErr w:type="spellStart"/>
-      <w:r>
-        <w:t>self.print</w:t>
-      </w:r>
-      <w:proofErr w:type="spellEnd"/>
-      <w:r>
-        <w:t>()” to prefix it with the “Server:” string for easier reading in the terminal</w:t>
+        <w:t xml:space="preserve">Messages will be printed to the console through this to show the status.  All messages printed from the server are run through </w:t>
+      </w:r>
+      <w:r>
+        <w:rPr>
+          <w:i/>
+        </w:rPr>
+        <w:t>self.print()</w:t>
+      </w:r>
+      <w:r>
+        <w:t xml:space="preserve"> to prefix it with the “Server:” string for easier reading in the terminal</w:t>
       </w:r>
       <w:r>
         <w:t>.</w:t>
       </w:r>
+      <w:r>
+        <w:t xml:space="preserve">  However, this is only done if the checkbox for status_msgs (passed in when thread was started) was checked. </w:t>
+      </w:r>
     </w:p>
     <w:p>
       <w:r>
@@ -1063,10 +965,10 @@
           <w:noProof/>
         </w:rPr>
         <w:drawing>
-          <wp:inline distT="0" distB="0" distL="0" distR="0" wp14:anchorId="3314F81A" wp14:editId="467EDAF5">
-            <wp:extent cx="4533900" cy="447675"/>
-            <wp:effectExtent l="0" t="0" r="0" b="9525"/>
-            <wp:docPr id="16" name="Picture 16"/>
+          <wp:inline distT="0" distB="0" distL="0" distR="0" wp14:anchorId="584497F9" wp14:editId="3F8877F0">
+            <wp:extent cx="5943600" cy="1223010"/>
+            <wp:effectExtent l="0" t="0" r="0" b="0"/>
+            <wp:docPr id="32" name="Picture 32"/>
             <wp:cNvGraphicFramePr>
               <a:graphicFrameLocks xmlns:a="http://schemas.openxmlformats.org/drawingml/2006/main" noChangeAspect="1"/>
             </wp:cNvGraphicFramePr>
@@ -1074,11 +976,17 @@
               <a:graphicData uri="http://schemas.openxmlformats.org/drawingml/2006/picture">
                 <pic:pic xmlns:pic="http://schemas.openxmlformats.org/drawingml/2006/picture">
                   <pic:nvPicPr>
-                    <pic:cNvPr id="1" name=""/>
+                    <pic:cNvPr id="32" name="server-selfprint-code.png"/>
                     <pic:cNvPicPr/>
                   </pic:nvPicPr>
                   <pic:blipFill>
-                    <a:blip r:embed="rId14"/>
+                    <a:blip r:embed="rId14">
+                      <a:extLst>
+                        <a:ext uri="{28A0092B-C50C-407E-A947-70E740481C1C}">
+                          <a14:useLocalDpi xmlns:a14="http://schemas.microsoft.com/office/drawing/2010/main" val="0"/>
+                        </a:ext>
+                      </a:extLst>
+                    </a:blip>
                     <a:stretch>
                       <a:fillRect/>
                     </a:stretch>
@@ -1086,7 +994,7 @@
                   <pic:spPr>
                     <a:xfrm>
                       <a:off x="0" y="0"/>
-                      <a:ext cx="4533900" cy="447675"/>
+                      <a:ext cx="5943600" cy="1223010"/>
                     </a:xfrm>
                     <a:prstGeom prst="rect">
                       <a:avLst/>
@@ -1104,45 +1012,29 @@
         <w:tab/>
         <w:t xml:space="preserve">The </w:t>
       </w:r>
-      <w:proofErr w:type="spellStart"/>
       <w:r>
         <w:rPr>
           <w:i/>
         </w:rPr>
-        <w:t>send_img</w:t>
-      </w:r>
-      <w:proofErr w:type="spellEnd"/>
+        <w:t>send_img()</w:t>
+      </w:r>
+      <w:r>
+        <w:t xml:space="preserve"> function will first open the file specified or the default one for reading binary. It will then send the image name to the client. Finally, it will send the image using the </w:t>
+      </w:r>
+      <w:r>
+        <w:t>using the rdt_sender.py function</w:t>
+      </w:r>
       <w:r>
         <w:rPr>
           <w:i/>
         </w:rPr>
-        <w:t>()</w:t>
-      </w:r>
-      <w:r>
-        <w:t xml:space="preserve"> function will first open the file specified or the default one for reading binary. It will then send the image name to the client. Finally, it will send the image using the </w:t>
-      </w:r>
-      <w:r>
-        <w:t>using the rdt_sender.py function</w:t>
+        <w:t xml:space="preserve"> </w:t>
       </w:r>
       <w:r>
         <w:rPr>
           <w:i/>
         </w:rPr>
-        <w:t xml:space="preserve"> </w:t>
-      </w:r>
-      <w:proofErr w:type="spellStart"/>
-      <w:r>
-        <w:rPr>
-          <w:i/>
-        </w:rPr>
-        <w:t>rdt_send</w:t>
-      </w:r>
-      <w:proofErr w:type="spellEnd"/>
-      <w:r>
-        <w:rPr>
-          <w:i/>
-        </w:rPr>
-        <w:t>()</w:t>
+        <w:t>rdt_send()</w:t>
       </w:r>
       <w:r>
         <w:t xml:space="preserve">. </w:t>
@@ -1207,75 +1099,51 @@
     </w:p>
     <w:p>
       <w:r>
+        <w:tab/>
+        <w:t>The UDPclient has a class which define</w:t>
+      </w:r>
+      <w:r>
+        <w:t>s</w:t>
+      </w:r>
+      <w:r>
+        <w:t xml:space="preserve"> four functions. First, the client will initialize similar to the UDP server. It will connect to the server on the UDP socket</w:t>
+      </w:r>
+      <w:r>
+        <w:t>, which is made into an instance variable</w:t>
+      </w:r>
+      <w:r>
+        <w:t xml:space="preserve">. Then it will go into </w:t>
+      </w:r>
+      <w:r>
+        <w:rPr>
+          <w:i/>
+        </w:rPr>
+        <w:t xml:space="preserve">start_send() </w:t>
+      </w:r>
+      <w:r>
+        <w:t xml:space="preserve">function. It will first call </w:t>
+      </w:r>
+      <w:r>
+        <w:rPr>
+          <w:i/>
+        </w:rPr>
+        <w:t>send_img()</w:t>
+      </w:r>
+      <w:r>
+        <w:t xml:space="preserve"> function to send the server an image.</w:t>
+      </w:r>
+    </w:p>
+    <w:p>
+      <w:r>
+        <w:rPr>
+          <w:noProof/>
+        </w:rPr>
         <w:lastRenderedPageBreak/>
-        <w:tab/>
-        <w:t xml:space="preserve">The </w:t>
-      </w:r>
-      <w:proofErr w:type="spellStart"/>
-      <w:r>
-        <w:t>UDPclient</w:t>
-      </w:r>
-      <w:proofErr w:type="spellEnd"/>
-      <w:r>
-        <w:t xml:space="preserve"> has a class which define</w:t>
-      </w:r>
-      <w:r>
-        <w:t>s</w:t>
-      </w:r>
-      <w:r>
-        <w:t xml:space="preserve"> four functions. First, the client will initialize similar to the UDP server. It will connect to the server on the UDP socket</w:t>
-      </w:r>
-      <w:r>
-        <w:t>, which is made into an instance variable</w:t>
-      </w:r>
-      <w:r>
-        <w:t xml:space="preserve">. Then it will go into </w:t>
-      </w:r>
-      <w:proofErr w:type="spellStart"/>
-      <w:r>
-        <w:rPr>
-          <w:i/>
-        </w:rPr>
-        <w:t>start_send</w:t>
-      </w:r>
-      <w:proofErr w:type="spellEnd"/>
-      <w:r>
-        <w:rPr>
-          <w:i/>
-        </w:rPr>
-        <w:t xml:space="preserve">() </w:t>
-      </w:r>
-      <w:r>
-        <w:t xml:space="preserve">function. It will first call </w:t>
-      </w:r>
-      <w:proofErr w:type="spellStart"/>
-      <w:r>
-        <w:rPr>
-          <w:i/>
-        </w:rPr>
-        <w:t>send_img</w:t>
-      </w:r>
-      <w:proofErr w:type="spellEnd"/>
-      <w:r>
-        <w:rPr>
-          <w:i/>
-        </w:rPr>
-        <w:t>()</w:t>
-      </w:r>
-      <w:r>
-        <w:t xml:space="preserve"> function to send the server an image.</w:t>
-      </w:r>
-    </w:p>
-    <w:p>
-      <w:r>
-        <w:rPr>
-          <w:noProof/>
-        </w:rPr>
         <w:drawing>
-          <wp:inline distT="0" distB="0" distL="0" distR="0" wp14:anchorId="2A1055E9" wp14:editId="4FBC912E">
-            <wp:extent cx="5181600" cy="1304925"/>
-            <wp:effectExtent l="0" t="0" r="0" b="9525"/>
-            <wp:docPr id="19" name="Picture 19"/>
+          <wp:inline distT="0" distB="0" distL="0" distR="0" wp14:anchorId="31E414AD" wp14:editId="7D570FAC">
+            <wp:extent cx="5943600" cy="1132840"/>
+            <wp:effectExtent l="0" t="0" r="0" b="0"/>
+            <wp:docPr id="33" name="Picture 33"/>
             <wp:cNvGraphicFramePr>
               <a:graphicFrameLocks xmlns:a="http://schemas.openxmlformats.org/drawingml/2006/main" noChangeAspect="1"/>
             </wp:cNvGraphicFramePr>
@@ -1283,11 +1151,17 @@
               <a:graphicData uri="http://schemas.openxmlformats.org/drawingml/2006/picture">
                 <pic:pic xmlns:pic="http://schemas.openxmlformats.org/drawingml/2006/picture">
                   <pic:nvPicPr>
-                    <pic:cNvPr id="1" name=""/>
+                    <pic:cNvPr id="33" name="client-init-func-cod.png"/>
                     <pic:cNvPicPr/>
                   </pic:nvPicPr>
                   <pic:blipFill>
-                    <a:blip r:embed="rId16"/>
+                    <a:blip r:embed="rId16" cstate="print">
+                      <a:extLst>
+                        <a:ext uri="{28A0092B-C50C-407E-A947-70E740481C1C}">
+                          <a14:useLocalDpi xmlns:a14="http://schemas.microsoft.com/office/drawing/2010/main" val="0"/>
+                        </a:ext>
+                      </a:extLst>
+                    </a:blip>
                     <a:stretch>
                       <a:fillRect/>
                     </a:stretch>
@@ -1295,7 +1169,7 @@
                   <pic:spPr>
                     <a:xfrm>
                       <a:off x="0" y="0"/>
-                      <a:ext cx="5181600" cy="1304925"/>
+                      <a:ext cx="5943600" cy="1132840"/>
                     </a:xfrm>
                     <a:prstGeom prst="rect">
                       <a:avLst/>
@@ -1313,54 +1187,38 @@
         <w:tab/>
         <w:t xml:space="preserve">The </w:t>
       </w:r>
-      <w:proofErr w:type="spellStart"/>
       <w:r>
         <w:rPr>
           <w:i/>
         </w:rPr>
-        <w:t>send_img</w:t>
-      </w:r>
-      <w:proofErr w:type="spellEnd"/>
+        <w:t xml:space="preserve">send_img() </w:t>
+      </w:r>
+      <w:r>
+        <w:t>function will first either use the path given by the user or the default one.</w:t>
+      </w:r>
+      <w:r>
+        <w:t xml:space="preserve">  If there is an error finding the given filename, it will be caught </w:t>
+      </w:r>
+      <w:r>
+        <w:t>above,</w:t>
+      </w:r>
+      <w:r>
+        <w:t xml:space="preserve"> and the client will stop execution.</w:t>
+      </w:r>
+      <w:r>
+        <w:t xml:space="preserve"> </w:t>
+      </w:r>
+      <w:r>
+        <w:t>If the file is successfully found, it</w:t>
+      </w:r>
+      <w:r>
+        <w:t xml:space="preserve"> will open that image for reading binary. The client will send the server the image name. Then it preforms RDT send by calling the </w:t>
+      </w:r>
       <w:r>
         <w:rPr>
           <w:i/>
         </w:rPr>
-        <w:t xml:space="preserve">() </w:t>
-      </w:r>
-      <w:r>
-        <w:t>function will first either use the path given by the user or the default one.</w:t>
-      </w:r>
-      <w:r>
-        <w:t xml:space="preserve">  If there is an error finding the given filename, it will be caught </w:t>
-      </w:r>
-      <w:r>
-        <w:t>above,</w:t>
-      </w:r>
-      <w:r>
-        <w:t xml:space="preserve"> and the client will stop execution.</w:t>
-      </w:r>
-      <w:r>
-        <w:t xml:space="preserve"> </w:t>
-      </w:r>
-      <w:r>
-        <w:t>If the file is successfully found, it</w:t>
-      </w:r>
-      <w:r>
-        <w:t xml:space="preserve"> will open that image for reading binary. The client will send the server the image name. Then it preforms RDT send by calling the </w:t>
-      </w:r>
-      <w:proofErr w:type="spellStart"/>
-      <w:r>
-        <w:rPr>
-          <w:i/>
-        </w:rPr>
-        <w:t>rdt_send</w:t>
-      </w:r>
-      <w:proofErr w:type="spellEnd"/>
-      <w:r>
-        <w:rPr>
-          <w:i/>
-        </w:rPr>
-        <w:t>()</w:t>
+        <w:t>rdt_send()</w:t>
       </w:r>
       <w:r>
         <w:t xml:space="preserve"> function</w:t>
@@ -1419,58 +1277,34 @@
         <w:tab/>
         <w:t xml:space="preserve">Next, the </w:t>
       </w:r>
-      <w:proofErr w:type="spellStart"/>
       <w:r>
         <w:rPr>
           <w:i/>
         </w:rPr>
-        <w:t>start_send</w:t>
-      </w:r>
-      <w:proofErr w:type="spellEnd"/>
+        <w:t xml:space="preserve">start_send() </w:t>
+      </w:r>
+      <w:r>
+        <w:t xml:space="preserve">will call the </w:t>
+      </w:r>
       <w:r>
         <w:rPr>
           <w:i/>
         </w:rPr>
-        <w:t xml:space="preserve">() </w:t>
-      </w:r>
-      <w:r>
-        <w:t xml:space="preserve">will call the </w:t>
-      </w:r>
-      <w:proofErr w:type="spellStart"/>
+        <w:t xml:space="preserve">wait_and_receive() </w:t>
+      </w:r>
+      <w:r>
+        <w:t xml:space="preserve">function. Here the client will receive the response image name from the server. It will open that file for writing binary. After which it will call </w:t>
+      </w:r>
       <w:r>
         <w:rPr>
           <w:i/>
         </w:rPr>
-        <w:t>wait_and_receive</w:t>
-      </w:r>
-      <w:proofErr w:type="spellEnd"/>
+        <w:t>rdt_rcv()</w:t>
+      </w:r>
       <w:r>
         <w:rPr>
           <w:i/>
         </w:rPr>
-        <w:t xml:space="preserve">() </w:t>
-      </w:r>
-      <w:r>
-        <w:t xml:space="preserve">function. Here the client will receive the response image name from the server. It will open that file for writing binary. After which it will call </w:t>
-      </w:r>
-      <w:proofErr w:type="spellStart"/>
-      <w:r>
-        <w:rPr>
-          <w:i/>
-        </w:rPr>
-        <w:t>rdt_rcv</w:t>
-      </w:r>
-      <w:proofErr w:type="spellEnd"/>
-      <w:r>
-        <w:rPr>
-          <w:i/>
-        </w:rPr>
-        <w:t>()</w:t>
-      </w:r>
-      <w:r>
-        <w:rPr>
-          <w:i/>
-        </w:rPr>
         <w:t xml:space="preserve"> </w:t>
       </w:r>
       <w:r>
@@ -1480,15 +1314,7 @@
         <w:t>to receive all the packets of the image. After which, the file will close, and the callback function will be called. This function just prints it has finished. The client will then close the socket and be finished.</w:t>
       </w:r>
       <w:r>
-        <w:t xml:space="preserve">  The client also uses a </w:t>
-      </w:r>
-      <w:proofErr w:type="spellStart"/>
-      <w:r>
-        <w:t>self.print</w:t>
-      </w:r>
-      <w:proofErr w:type="spellEnd"/>
-      <w:r>
-        <w:t xml:space="preserve"> function to prepend “Client:” to all print strings.</w:t>
+        <w:t xml:space="preserve">  The client also uses a self.print function to prepend “Client:” to all print strings.</w:t>
       </w:r>
     </w:p>
     <w:p>
@@ -1545,7 +1371,6 @@
           <w:b/>
           <w:u w:val="single"/>
         </w:rPr>
-        <w:lastRenderedPageBreak/>
         <w:t>rtd_sender</w:t>
       </w:r>
       <w:r>
@@ -1568,39 +1393,62 @@
         <w:t xml:space="preserve"> functions defined. The server and client will use these functions to send RTD </w:t>
       </w:r>
       <w:r>
-        <w:t>2.2</w:t>
+        <w:t>3.0</w:t>
       </w:r>
       <w:r>
         <w:t xml:space="preserve"> over a socket. The sender will use </w:t>
       </w:r>
-      <w:proofErr w:type="spellStart"/>
       <w:r>
         <w:rPr>
           <w:i/>
         </w:rPr>
-        <w:t>rdt_send</w:t>
-      </w:r>
-      <w:proofErr w:type="spellEnd"/>
-      <w:r>
-        <w:rPr>
-          <w:i/>
-        </w:rPr>
-        <w:t>()</w:t>
+        <w:t>rdt_send()</w:t>
       </w:r>
       <w:r>
         <w:t xml:space="preserve"> function. This function will take in a file, endpoint, and the socket.</w:t>
       </w:r>
       <w:r>
-        <w:t xml:space="preserve"> It first starts by making a packet. Then it will send the first packet to the receiver. </w:t>
-      </w:r>
-      <w:r>
-        <w:t>If the ACK received is not corrupt it will switch sequence numbers. If it is corrupt it won’t switch numbers, it will send the old packet. It will c</w:t>
-      </w:r>
-      <w:r>
-        <w:t>ontinuously make and send packets to the receiver, switching the sequence number each iteration until the file is completely sent</w:t>
-      </w:r>
-      <w:r>
-        <w:t>, checking for corruption each time.</w:t>
+        <w:t xml:space="preserve"> It first starts by making a packet. Then it will send the first packet to the receiver.</w:t>
+      </w:r>
+      <w:r>
+        <w:t xml:space="preserve">  A timer is then started.  If the timer time’s out, the previous </w:t>
+      </w:r>
+      <w:r>
+        <w:lastRenderedPageBreak/>
+        <w:t>packet will be resent, and the timer restarted.  However, if a packet is received that is not corrupt and has the correct sequence, to will carry on to change the sequence number and move on to  making and sending the next packet</w:t>
+      </w:r>
+      <w:r>
+        <w:t>.</w:t>
+      </w:r>
+      <w:r>
+        <w:t xml:space="preserve">  If the received packet is corrupt or the wrong sequence, the sender will do</w:t>
+      </w:r>
+      <w:r>
+        <w:t xml:space="preserve"> nothing</w:t>
+      </w:r>
+      <w:r>
+        <w:t>.</w:t>
+      </w:r>
+      <w:r>
+        <w:t xml:space="preserve"> It will c</w:t>
+      </w:r>
+      <w:r>
+        <w:t>ontinuously make and send packets to the receiver</w:t>
+      </w:r>
+      <w:r>
+        <w:t xml:space="preserve"> in this fashion</w:t>
+      </w:r>
+      <w:r>
+        <w:t>, switching the sequence number each iteration until the file is completely sent</w:t>
+      </w:r>
+      <w:r>
+        <w:t>, using the same timer logic each time</w:t>
+      </w:r>
+      <w:r>
+        <w:t>.</w:t>
+      </w:r>
+      <w:r>
+        <w:t xml:space="preserve">  Additionally, data packet loss is implemented on this side.  As shown below, if the user-defined corruption-option allows for data loss, and the random channel value is lower than the given present corrupt, the packet will not be sent, and will move on through the while loop. </w:t>
       </w:r>
     </w:p>
     <w:p>
@@ -1609,10 +1457,10 @@
           <w:noProof/>
         </w:rPr>
         <w:drawing>
-          <wp:inline distT="0" distB="0" distL="0" distR="0" wp14:anchorId="361EA9CD" wp14:editId="5164DD63">
-            <wp:extent cx="4467225" cy="2657475"/>
-            <wp:effectExtent l="0" t="0" r="9525" b="9525"/>
-            <wp:docPr id="22" name="Picture 22"/>
+          <wp:inline distT="0" distB="0" distL="0" distR="0" wp14:anchorId="0191D060" wp14:editId="614BF620">
+            <wp:extent cx="5943600" cy="4778375"/>
+            <wp:effectExtent l="0" t="0" r="0" b="0"/>
+            <wp:docPr id="35" name="Picture 35"/>
             <wp:cNvGraphicFramePr>
               <a:graphicFrameLocks xmlns:a="http://schemas.openxmlformats.org/drawingml/2006/main" noChangeAspect="1"/>
             </wp:cNvGraphicFramePr>
@@ -1620,11 +1468,17 @@
               <a:graphicData uri="http://schemas.openxmlformats.org/drawingml/2006/picture">
                 <pic:pic xmlns:pic="http://schemas.openxmlformats.org/drawingml/2006/picture">
                   <pic:nvPicPr>
-                    <pic:cNvPr id="1" name=""/>
+                    <pic:cNvPr id="35" name="sender-rdt-send-code.png"/>
                     <pic:cNvPicPr/>
                   </pic:nvPicPr>
                   <pic:blipFill>
-                    <a:blip r:embed="rId19"/>
+                    <a:blip r:embed="rId19" cstate="print">
+                      <a:extLst>
+                        <a:ext uri="{28A0092B-C50C-407E-A947-70E740481C1C}">
+                          <a14:useLocalDpi xmlns:a14="http://schemas.microsoft.com/office/drawing/2010/main" val="0"/>
+                        </a:ext>
+                      </a:extLst>
+                    </a:blip>
                     <a:stretch>
                       <a:fillRect/>
                     </a:stretch>
@@ -1632,7 +1486,7 @@
                   <pic:spPr>
                     <a:xfrm>
                       <a:off x="0" y="0"/>
-                      <a:ext cx="4467225" cy="2657475"/>
+                      <a:ext cx="5943600" cy="4778375"/>
                     </a:xfrm>
                     <a:prstGeom prst="rect">
                       <a:avLst/>
@@ -1647,56 +1501,58 @@
     </w:p>
     <w:p>
       <w:r>
-        <w:t xml:space="preserve">It will make packets using the </w:t>
-      </w:r>
-      <w:proofErr w:type="spellStart"/>
+        <w:tab/>
+        <w:t xml:space="preserve">For the timer logic, a timer class RDTTimer is used (from rdt_utils.py).  This timer class allows for resetting a timer by creating a new one, and passing a callback function to call in the case of a timeout.  For the callback function, we use the inner </w:t>
+      </w:r>
       <w:r>
         <w:rPr>
           <w:i/>
         </w:rPr>
-        <w:t>make_pkt</w:t>
-      </w:r>
-      <w:proofErr w:type="spellEnd"/>
+        <w:t>timeout_func</w:t>
+      </w:r>
       <w:r>
         <w:rPr>
           <w:i/>
         </w:rPr>
-        <w:t>()</w:t>
-      </w:r>
-      <w:r>
-        <w:t xml:space="preserve"> function by reading 1024 bytes at a time. </w:t>
-      </w:r>
-      <w:r>
-        <w:t xml:space="preserve">If there is nothing to read, then it will return 0. This is so the </w:t>
-      </w:r>
-      <w:proofErr w:type="spellStart"/>
+        <w:softHyphen/>
+      </w:r>
       <w:r>
         <w:rPr>
           <w:i/>
         </w:rPr>
-        <w:t>rdt_send</w:t>
-      </w:r>
-      <w:proofErr w:type="spellEnd"/>
+        <w:softHyphen/>
+      </w:r>
+      <w:r>
+        <w:t xml:space="preserve"> function, which is shown above.  This function returns a function the prints a statement to the screen (if debug option is set), then resends the current packet and restarts the timer.  A nested function was needed for this, as each instantiation of this function will have a different value for the </w:t>
+      </w:r>
       <w:r>
         <w:rPr>
           <w:i/>
         </w:rPr>
-        <w:t xml:space="preserve">() </w:t>
-      </w:r>
-      <w:r>
-        <w:t>can break out of the while loop. It takes the data read and the sequence number to calculate a checksum number. Finally, it creates the packet to be sent.</w:t>
-      </w:r>
-    </w:p>
-    <w:p>
+        <w:t>packet</w:t>
+      </w:r>
+      <w:r>
+        <w:t xml:space="preserve"> parameter.  </w:t>
+      </w:r>
+      <w:r>
+        <w:t xml:space="preserve">Note, the instantiation of the timer class above uses the timeout value configurated in config.py, this default value is 60ms.  </w:t>
+      </w:r>
+      <w:r>
+        <w:t xml:space="preserve">The Timer class utilizes Threading.Timer, and is shown </w:t>
+      </w:r>
+      <w:r>
+        <w:lastRenderedPageBreak/>
+        <w:t>below.</w:t>
+      </w:r>
       <w:r>
         <w:rPr>
           <w:noProof/>
         </w:rPr>
         <w:drawing>
-          <wp:inline distT="0" distB="0" distL="0" distR="0" wp14:anchorId="20C60050" wp14:editId="6706B841">
-            <wp:extent cx="4371975" cy="1600200"/>
-            <wp:effectExtent l="0" t="0" r="9525" b="0"/>
-            <wp:docPr id="23" name="Picture 23"/>
+          <wp:inline distT="0" distB="0" distL="0" distR="0" wp14:anchorId="07F9F610" wp14:editId="08380062">
+            <wp:extent cx="5727700" cy="3149600"/>
+            <wp:effectExtent l="0" t="0" r="0" b="0"/>
+            <wp:docPr id="36" name="Picture 36"/>
             <wp:cNvGraphicFramePr>
               <a:graphicFrameLocks xmlns:a="http://schemas.openxmlformats.org/drawingml/2006/main" noChangeAspect="1"/>
             </wp:cNvGraphicFramePr>
@@ -1704,11 +1560,17 @@
               <a:graphicData uri="http://schemas.openxmlformats.org/drawingml/2006/picture">
                 <pic:pic xmlns:pic="http://schemas.openxmlformats.org/drawingml/2006/picture">
                   <pic:nvPicPr>
-                    <pic:cNvPr id="1" name=""/>
+                    <pic:cNvPr id="36" name="rdt-timer-code.png"/>
                     <pic:cNvPicPr/>
                   </pic:nvPicPr>
                   <pic:blipFill>
-                    <a:blip r:embed="rId20"/>
+                    <a:blip r:embed="rId20">
+                      <a:extLst>
+                        <a:ext uri="{28A0092B-C50C-407E-A947-70E740481C1C}">
+                          <a14:useLocalDpi xmlns:a14="http://schemas.microsoft.com/office/drawing/2010/main" val="0"/>
+                        </a:ext>
+                      </a:extLst>
+                    </a:blip>
                     <a:stretch>
                       <a:fillRect/>
                     </a:stretch>
@@ -1716,7 +1578,7 @@
                   <pic:spPr>
                     <a:xfrm>
                       <a:off x="0" y="0"/>
-                      <a:ext cx="4371975" cy="1600200"/>
+                      <a:ext cx="5727700" cy="3149600"/>
                     </a:xfrm>
                     <a:prstGeom prst="rect">
                       <a:avLst/>
@@ -1731,53 +1593,77 @@
     </w:p>
     <w:p>
       <w:r>
-        <w:t xml:space="preserve">To calculate the checksum, the function </w:t>
-      </w:r>
-      <w:proofErr w:type="spellStart"/>
+        <w:tab/>
+        <w:t xml:space="preserve">A class needed to be used for this, rather than a simple instantiation of Threading.Timer, because Python does not allow the re-assigning of </w:t>
+      </w:r>
+      <w:r>
+        <w:t xml:space="preserve">variables from upper scope within a function.  As such, we would not have been able to reassign </w:t>
+      </w:r>
       <w:r>
         <w:rPr>
           <w:i/>
         </w:rPr>
-        <w:t>calc_checksum</w:t>
-      </w:r>
-      <w:proofErr w:type="spellEnd"/>
+        <w:t>timer</w:t>
+      </w:r>
+      <w:r>
+        <w:t xml:space="preserve"> to a new timer, and had to rely on the above shown </w:t>
+      </w:r>
       <w:r>
         <w:rPr>
           <w:i/>
         </w:rPr>
-        <w:t>()</w:t>
+        <w:t>RDTTimer.start()</w:t>
+      </w:r>
+      <w:r>
+        <w:t xml:space="preserve"> function to do it instead. </w:t>
+      </w:r>
+    </w:p>
+    <w:p>
+      <w:pPr>
+        <w:ind w:firstLine="720"/>
+      </w:pPr>
+      <w:r>
+        <w:t xml:space="preserve">To make packets, </w:t>
+      </w:r>
+      <w:r>
+        <w:t xml:space="preserve">the </w:t>
       </w:r>
       <w:r>
         <w:rPr>
           <w:i/>
         </w:rPr>
-        <w:softHyphen/>
-        <w:t xml:space="preserve"> </w:t>
-      </w:r>
-      <w:r>
-        <w:t>will be called. This preforms</w:t>
+        <w:t>make_pkt()</w:t>
+      </w:r>
+      <w:r>
+        <w:t xml:space="preserve"> function </w:t>
+      </w:r>
+      <w:r>
+        <w:t xml:space="preserve">is used to read </w:t>
+      </w:r>
+      <w:r>
+        <w:t xml:space="preserve">1024 bytes at a time. If there is nothing to read, then it will return 0. This is so the </w:t>
       </w:r>
       <w:r>
         <w:rPr>
           <w:i/>
         </w:rPr>
-        <w:t xml:space="preserve"> </w:t>
-      </w:r>
-      <w:r>
-        <w:t>the 1’s complement of wraparound 16-bit sum.</w:t>
-      </w:r>
-    </w:p>
-    <w:p>
-      <w:r>
-        <w:rPr>
-          <w:noProof/>
-        </w:rPr>
-        <w:lastRenderedPageBreak/>
+        <w:t xml:space="preserve">rdt_send() </w:t>
+      </w:r>
+      <w:r>
+        <w:t>can break out of the while loop. It takes the data read and the sequence number to calculate a checksum number. Finally, it creates the packet to be sent.</w:t>
+      </w:r>
+    </w:p>
+    <w:p/>
+    <w:p>
+      <w:r>
+        <w:rPr>
+          <w:noProof/>
+        </w:rPr>
         <w:drawing>
-          <wp:inline distT="0" distB="0" distL="0" distR="0" wp14:anchorId="0D6DC397" wp14:editId="46F533F3">
-            <wp:extent cx="3514725" cy="1762125"/>
-            <wp:effectExtent l="0" t="0" r="9525" b="9525"/>
-            <wp:docPr id="24" name="Picture 24"/>
+          <wp:inline distT="0" distB="0" distL="0" distR="0" wp14:anchorId="20C60050" wp14:editId="6706B841">
+            <wp:extent cx="4371975" cy="1600200"/>
+            <wp:effectExtent l="0" t="0" r="9525" b="0"/>
+            <wp:docPr id="23" name="Picture 23"/>
             <wp:cNvGraphicFramePr>
               <a:graphicFrameLocks xmlns:a="http://schemas.openxmlformats.org/drawingml/2006/main" noChangeAspect="1"/>
             </wp:cNvGraphicFramePr>
@@ -1797,7 +1683,7 @@
                   <pic:spPr>
                     <a:xfrm>
                       <a:off x="0" y="0"/>
-                      <a:ext cx="3514725" cy="1762125"/>
+                      <a:ext cx="4371975" cy="1600200"/>
                     </a:xfrm>
                     <a:prstGeom prst="rect">
                       <a:avLst/>
@@ -1812,57 +1698,45 @@
     </w:p>
     <w:p>
       <w:r>
-        <w:t xml:space="preserve">The </w:t>
-      </w:r>
-      <w:proofErr w:type="spellStart"/>
+        <w:t xml:space="preserve">To calculate the checksum, the function </w:t>
+      </w:r>
       <w:r>
         <w:rPr>
           <w:i/>
         </w:rPr>
-        <w:t>udt_send</w:t>
-      </w:r>
-      <w:proofErr w:type="spellEnd"/>
+        <w:t>calc_checksum()</w:t>
+      </w:r>
       <w:r>
         <w:rPr>
           <w:i/>
         </w:rPr>
-        <w:t>()</w:t>
+        <w:softHyphen/>
+        <w:t xml:space="preserve"> </w:t>
+      </w:r>
+      <w:r>
+        <w:t>will be called. This preforms</w:t>
       </w:r>
       <w:r>
         <w:rPr>
           <w:i/>
         </w:rPr>
-        <w:softHyphen/>
-      </w:r>
-      <w:r>
-        <w:rPr>
-          <w:i/>
-        </w:rPr>
-        <w:softHyphen/>
-      </w:r>
-      <w:r>
-        <w:t xml:space="preserve"> function will send the packet</w:t>
-      </w:r>
-      <w:r>
-        <w:t>s</w:t>
-      </w:r>
-      <w:r>
-        <w:t xml:space="preserve"> to the endpoint over the socket. It returns the number of bytes sent</w:t>
-      </w:r>
-      <w:r>
-        <w:t>.</w:t>
-      </w:r>
-    </w:p>
-    <w:p>
-      <w:r>
-        <w:rPr>
-          <w:noProof/>
-        </w:rPr>
+        <w:t xml:space="preserve"> </w:t>
+      </w:r>
+      <w:r>
+        <w:t>the 1’s complement of wraparound 16-bit sum.</w:t>
+      </w:r>
+    </w:p>
+    <w:p>
+      <w:r>
+        <w:rPr>
+          <w:noProof/>
+        </w:rPr>
+        <w:lastRenderedPageBreak/>
         <w:drawing>
-          <wp:inline distT="0" distB="0" distL="0" distR="0" wp14:anchorId="00A3F90C" wp14:editId="2D95E939">
-            <wp:extent cx="3171825" cy="342900"/>
-            <wp:effectExtent l="0" t="0" r="9525" b="0"/>
-            <wp:docPr id="25" name="Picture 25"/>
+          <wp:inline distT="0" distB="0" distL="0" distR="0" wp14:anchorId="0D6DC397" wp14:editId="46F533F3">
+            <wp:extent cx="3514725" cy="1762125"/>
+            <wp:effectExtent l="0" t="0" r="9525" b="9525"/>
+            <wp:docPr id="24" name="Picture 24"/>
             <wp:cNvGraphicFramePr>
               <a:graphicFrameLocks xmlns:a="http://schemas.openxmlformats.org/drawingml/2006/main" noChangeAspect="1"/>
             </wp:cNvGraphicFramePr>
@@ -1882,7 +1756,7 @@
                   <pic:spPr>
                     <a:xfrm>
                       <a:off x="0" y="0"/>
-                      <a:ext cx="3171825" cy="342900"/>
+                      <a:ext cx="3514725" cy="1762125"/>
                     </a:xfrm>
                     <a:prstGeom prst="rect">
                       <a:avLst/>
@@ -1897,49 +1771,37 @@
     </w:p>
     <w:p>
       <w:r>
-        <w:tab/>
         <w:t xml:space="preserve">The </w:t>
       </w:r>
-      <w:proofErr w:type="spellStart"/>
       <w:r>
         <w:rPr>
           <w:i/>
         </w:rPr>
-        <w:t>rdt_rcv</w:t>
-      </w:r>
-      <w:proofErr w:type="spellEnd"/>
+        <w:t>udt_send()</w:t>
+      </w:r>
       <w:r>
         <w:rPr>
           <w:i/>
         </w:rPr>
-        <w:t xml:space="preserve">() </w:t>
-      </w:r>
-      <w:r>
-        <w:t xml:space="preserve">function will receive </w:t>
-      </w:r>
-      <w:r>
-        <w:t>the acknowledgement from the receiver</w:t>
-      </w:r>
-      <w:r>
-        <w:t xml:space="preserve">. It will be called with the </w:t>
-      </w:r>
-      <w:r>
-        <w:t>socket and sequence number being sent.</w:t>
-      </w:r>
-      <w:r>
-        <w:t xml:space="preserve"> </w:t>
-      </w:r>
-      <w:r>
-        <w:t xml:space="preserve">It will first extract the ACK from the receiver using </w:t>
+        <w:softHyphen/>
       </w:r>
       <w:r>
         <w:rPr>
           <w:i/>
         </w:rPr>
-        <w:t>extract()</w:t>
-      </w:r>
-      <w:r>
-        <w:t>. This function will wait for a packet, if it doesn’t receive something it will timeout.</w:t>
+        <w:softHyphen/>
+      </w:r>
+      <w:r>
+        <w:t xml:space="preserve"> function will send the packet</w:t>
+      </w:r>
+      <w:r>
+        <w:t>s</w:t>
+      </w:r>
+      <w:r>
+        <w:t xml:space="preserve"> to the endpoint over the socket. It returns the number of bytes sent</w:t>
+      </w:r>
+      <w:r>
+        <w:t>.</w:t>
       </w:r>
     </w:p>
     <w:p>
@@ -1948,10 +1810,10 @@
           <w:noProof/>
         </w:rPr>
         <w:drawing>
-          <wp:inline distT="0" distB="0" distL="0" distR="0" wp14:anchorId="36C86FBE" wp14:editId="4273A1BE">
-            <wp:extent cx="2057400" cy="828675"/>
-            <wp:effectExtent l="0" t="0" r="0" b="9525"/>
-            <wp:docPr id="27" name="Picture 27"/>
+          <wp:inline distT="0" distB="0" distL="0" distR="0" wp14:anchorId="00A3F90C" wp14:editId="2D95E939">
+            <wp:extent cx="3171825" cy="342900"/>
+            <wp:effectExtent l="0" t="0" r="9525" b="0"/>
+            <wp:docPr id="25" name="Picture 25"/>
             <wp:cNvGraphicFramePr>
               <a:graphicFrameLocks xmlns:a="http://schemas.openxmlformats.org/drawingml/2006/main" noChangeAspect="1"/>
             </wp:cNvGraphicFramePr>
@@ -1971,7 +1833,7 @@
                   <pic:spPr>
                     <a:xfrm>
                       <a:off x="0" y="0"/>
-                      <a:ext cx="2057400" cy="828675"/>
+                      <a:ext cx="3171825" cy="342900"/>
                     </a:xfrm>
                     <a:prstGeom prst="rect">
                       <a:avLst/>
@@ -1986,14 +1848,53 @@
     </w:p>
     <w:p>
       <w:r>
+        <w:tab/>
+        <w:t xml:space="preserve">The </w:t>
+      </w:r>
+      <w:r>
+        <w:rPr>
+          <w:i/>
+        </w:rPr>
+        <w:t xml:space="preserve">rdt_rcv() </w:t>
+      </w:r>
+      <w:r>
+        <w:t xml:space="preserve">function will receive </w:t>
+      </w:r>
+      <w:r>
+        <w:t>the acknowledgement from the receiver</w:t>
+      </w:r>
+      <w:r>
+        <w:t xml:space="preserve">. It will be called with the </w:t>
+      </w:r>
+      <w:r>
+        <w:t>socket and sequence number being sent.</w:t>
+      </w:r>
+      <w:r>
+        <w:t xml:space="preserve"> </w:t>
+      </w:r>
+      <w:r>
+        <w:t xml:space="preserve">It will first extract the ACK from the receiver using </w:t>
+      </w:r>
+      <w:r>
+        <w:rPr>
+          <w:i/>
+        </w:rPr>
+        <w:t>extract()</w:t>
+      </w:r>
+      <w:r>
+        <w:t>. This function will wait for a packet, if it doesn’t receive something it will timeout.</w:t>
+      </w:r>
+    </w:p>
+    <w:p>
+      <w:r>
         <w:rPr>
           <w:noProof/>
         </w:rPr>
         <w:drawing>
-          <wp:inline distT="0" distB="0" distL="0" distR="0" wp14:anchorId="0540EEC3" wp14:editId="2714555B">
-            <wp:extent cx="3857625" cy="1314450"/>
-            <wp:effectExtent l="0" t="0" r="9525" b="0"/>
-            <wp:docPr id="26" name="Picture 26"/>
+          <wp:inline distT="0" distB="0" distL="0" distR="0" wp14:anchorId="36C86FBE" wp14:editId="4273A1BE">
+            <wp:extent cx="2057400" cy="828675"/>
+            <wp:effectExtent l="0" t="0" r="0" b="9525"/>
+            <wp:docPr id="27" name="Picture 27"/>
             <wp:cNvGraphicFramePr>
               <a:graphicFrameLocks xmlns:a="http://schemas.openxmlformats.org/drawingml/2006/main" noChangeAspect="1"/>
             </wp:cNvGraphicFramePr>
@@ -2013,7 +1914,7 @@
                   <pic:spPr>
                     <a:xfrm>
                       <a:off x="0" y="0"/>
-                      <a:ext cx="3857625" cy="1314450"/>
+                      <a:ext cx="2057400" cy="828675"/>
                     </a:xfrm>
                     <a:prstGeom prst="rect">
                       <a:avLst/>
@@ -2028,19 +1929,14 @@
     </w:p>
     <w:p>
       <w:r>
-        <w:t>If it did receive a packet it will parse that packet.</w:t>
-      </w:r>
-    </w:p>
-    <w:p>
-      <w:r>
         <w:rPr>
           <w:noProof/>
         </w:rPr>
         <w:drawing>
-          <wp:inline distT="0" distB="0" distL="0" distR="0" wp14:anchorId="521A7B4F" wp14:editId="5CF96408">
-            <wp:extent cx="2990850" cy="1076325"/>
-            <wp:effectExtent l="0" t="0" r="0" b="9525"/>
-            <wp:docPr id="28" name="Picture 28"/>
+          <wp:inline distT="0" distB="0" distL="0" distR="0" wp14:anchorId="0540EEC3" wp14:editId="2714555B">
+            <wp:extent cx="3857625" cy="1314450"/>
+            <wp:effectExtent l="0" t="0" r="9525" b="0"/>
+            <wp:docPr id="26" name="Picture 26"/>
             <wp:cNvGraphicFramePr>
               <a:graphicFrameLocks xmlns:a="http://schemas.openxmlformats.org/drawingml/2006/main" noChangeAspect="1"/>
             </wp:cNvGraphicFramePr>
@@ -2060,7 +1956,7 @@
                   <pic:spPr>
                     <a:xfrm>
                       <a:off x="0" y="0"/>
-                      <a:ext cx="2990850" cy="1076325"/>
+                      <a:ext cx="3857625" cy="1314450"/>
                     </a:xfrm>
                     <a:prstGeom prst="rect">
                       <a:avLst/>
@@ -2075,24 +1971,7 @@
     </w:p>
     <w:p>
       <w:r>
-        <w:t xml:space="preserve">It will parse the checksum from the data using the </w:t>
-      </w:r>
-      <w:proofErr w:type="spellStart"/>
-      <w:r>
-        <w:rPr>
-          <w:i/>
-        </w:rPr>
-        <w:t>parse_checksum</w:t>
-      </w:r>
-      <w:proofErr w:type="spellEnd"/>
-      <w:r>
-        <w:rPr>
-          <w:i/>
-        </w:rPr>
-        <w:t xml:space="preserve">() </w:t>
-      </w:r>
-      <w:r>
-        <w:t>function.</w:t>
+        <w:t>If it did receive a packet it will parse that packet.</w:t>
       </w:r>
     </w:p>
     <w:p>
@@ -2101,10 +1980,10 @@
           <w:noProof/>
         </w:rPr>
         <w:drawing>
-          <wp:inline distT="0" distB="0" distL="0" distR="0" wp14:anchorId="1935E0D4" wp14:editId="42FEF138">
-            <wp:extent cx="3819525" cy="342900"/>
-            <wp:effectExtent l="0" t="0" r="9525" b="0"/>
-            <wp:docPr id="30" name="Picture 30"/>
+          <wp:inline distT="0" distB="0" distL="0" distR="0" wp14:anchorId="521A7B4F" wp14:editId="5CF96408">
+            <wp:extent cx="2990850" cy="1076325"/>
+            <wp:effectExtent l="0" t="0" r="0" b="9525"/>
+            <wp:docPr id="28" name="Picture 28"/>
             <wp:cNvGraphicFramePr>
               <a:graphicFrameLocks xmlns:a="http://schemas.openxmlformats.org/drawingml/2006/main" noChangeAspect="1"/>
             </wp:cNvGraphicFramePr>
@@ -2124,7 +2003,7 @@
                   <pic:spPr>
                     <a:xfrm>
                       <a:off x="0" y="0"/>
-                      <a:ext cx="3819525" cy="342900"/>
+                      <a:ext cx="2990850" cy="1076325"/>
                     </a:xfrm>
                     <a:prstGeom prst="rect">
                       <a:avLst/>
@@ -2139,11 +2018,16 @@
     </w:p>
     <w:p>
       <w:r>
-        <w:lastRenderedPageBreak/>
-        <w:t xml:space="preserve">It then creates it own checksum, this is so the received and calculated checksums can be compared for corruption. </w:t>
-      </w:r>
-      <w:r>
-        <w:t>Finally, it will check to see if the parsed packet isn’t corrupt, if not it returns 1.</w:t>
+        <w:t xml:space="preserve">It will parse the checksum from the data using the </w:t>
+      </w:r>
+      <w:r>
+        <w:rPr>
+          <w:i/>
+        </w:rPr>
+        <w:t xml:space="preserve">parse_checksum() </w:t>
+      </w:r>
+      <w:r>
+        <w:t>function.</w:t>
       </w:r>
     </w:p>
     <w:p>
@@ -2152,10 +2036,10 @@
           <w:noProof/>
         </w:rPr>
         <w:drawing>
-          <wp:inline distT="0" distB="0" distL="0" distR="0" wp14:anchorId="09536D5A" wp14:editId="6096C5DF">
-            <wp:extent cx="5076825" cy="1066800"/>
+          <wp:inline distT="0" distB="0" distL="0" distR="0" wp14:anchorId="1935E0D4" wp14:editId="42FEF138">
+            <wp:extent cx="3819525" cy="342900"/>
             <wp:effectExtent l="0" t="0" r="9525" b="0"/>
-            <wp:docPr id="29" name="Picture 29"/>
+            <wp:docPr id="30" name="Picture 30"/>
             <wp:cNvGraphicFramePr>
               <a:graphicFrameLocks xmlns:a="http://schemas.openxmlformats.org/drawingml/2006/main" noChangeAspect="1"/>
             </wp:cNvGraphicFramePr>
@@ -2175,7 +2059,7 @@
                   <pic:spPr>
                     <a:xfrm>
                       <a:off x="0" y="0"/>
-                      <a:ext cx="5076825" cy="1066800"/>
+                      <a:ext cx="3819525" cy="342900"/>
                     </a:xfrm>
                     <a:prstGeom prst="rect">
                       <a:avLst/>
@@ -2190,32 +2074,11 @@
     </w:p>
     <w:p>
       <w:r>
-        <w:t xml:space="preserve">To corrupt the data on the sender side, the function </w:t>
-      </w:r>
-      <w:proofErr w:type="spellStart"/>
-      <w:r>
-        <w:rPr>
-          <w:i/>
-        </w:rPr>
-        <w:t>rdt_rcv</w:t>
-      </w:r>
-      <w:proofErr w:type="spellEnd"/>
-      <w:r>
-        <w:rPr>
-          <w:i/>
-        </w:rPr>
-        <w:t>()</w:t>
-      </w:r>
-      <w:r>
-        <w:t xml:space="preserve"> will corrupt the ACK. In the if statement the integer should be a value between 0 (no corruption) to 60 (max corruption). This will have to </w:t>
-      </w:r>
-      <w:proofErr w:type="spellStart"/>
-      <w:r>
-        <w:t>changed</w:t>
-      </w:r>
-      <w:proofErr w:type="spellEnd"/>
-      <w:r>
-        <w:t xml:space="preserve"> by the user.</w:t>
+        <w:lastRenderedPageBreak/>
+        <w:t xml:space="preserve">It then creates it own checksum, this is so the received and calculated checksums can be compared for corruption. </w:t>
+      </w:r>
+      <w:r>
+        <w:t>Finally, it will check to see if the parsed packet isn’t corrupt, if not it returns 1.</w:t>
       </w:r>
     </w:p>
     <w:p>
@@ -2224,10 +2087,10 @@
           <w:noProof/>
         </w:rPr>
         <w:drawing>
-          <wp:inline distT="0" distB="0" distL="0" distR="0" wp14:anchorId="54EE83CC" wp14:editId="5D4318FA">
-            <wp:extent cx="3914775" cy="1352550"/>
+          <wp:inline distT="0" distB="0" distL="0" distR="0" wp14:anchorId="09536D5A" wp14:editId="6096C5DF">
+            <wp:extent cx="5076825" cy="1066800"/>
             <wp:effectExtent l="0" t="0" r="9525" b="0"/>
-            <wp:docPr id="2" name="Picture 2"/>
+            <wp:docPr id="29" name="Picture 29"/>
             <wp:cNvGraphicFramePr>
               <a:graphicFrameLocks xmlns:a="http://schemas.openxmlformats.org/drawingml/2006/main" noChangeAspect="1"/>
             </wp:cNvGraphicFramePr>
@@ -2247,7 +2110,7 @@
                   <pic:spPr>
                     <a:xfrm>
                       <a:off x="0" y="0"/>
-                      <a:ext cx="3914775" cy="1352550"/>
+                      <a:ext cx="5076825" cy="1066800"/>
                     </a:xfrm>
                     <a:prstGeom prst="rect">
                       <a:avLst/>
@@ -2262,42 +2125,50 @@
     </w:p>
     <w:p>
       <w:r>
+        <w:t xml:space="preserve">To corrupt the data on the sender side, the function </w:t>
+      </w:r>
+      <w:r>
+        <w:rPr>
+          <w:i/>
+        </w:rPr>
+        <w:t>rdt_rcv()</w:t>
+      </w:r>
+      <w:r>
+        <w:t xml:space="preserve"> will corrupt the ACK. In the if statement the integer should be a value between 0 (no corruption) to 60 (max corruption). This will have to </w:t>
+      </w:r>
+      <w:r>
+        <w:t xml:space="preserve">be </w:t>
+      </w:r>
+      <w:r>
+        <w:t>changed by the user</w:t>
+      </w:r>
+      <w:r>
+        <w:t xml:space="preserve">, as noted above.  </w:t>
+      </w:r>
+      <w:r>
         <w:t xml:space="preserve">There are two functions to pick a number between 0-100 called </w:t>
       </w:r>
-      <w:proofErr w:type="spellStart"/>
       <w:r>
         <w:rPr>
           <w:i/>
         </w:rPr>
-        <w:t>random_channel</w:t>
-      </w:r>
-      <w:proofErr w:type="spellEnd"/>
+        <w:t>random_channel()</w:t>
+      </w:r>
+      <w:r>
+        <w:t xml:space="preserve">. This number determines the percentage. The data will be corrupt in the </w:t>
+      </w:r>
       <w:r>
         <w:rPr>
           <w:i/>
         </w:rPr>
-        <w:t>()</w:t>
-      </w:r>
-      <w:r>
-        <w:t xml:space="preserve">. This number determines the percentage. The data will be corrupt in the </w:t>
-      </w:r>
-      <w:proofErr w:type="spellStart"/>
-      <w:r>
-        <w:rPr>
-          <w:i/>
-        </w:rPr>
-        <w:t>corrupt_bits</w:t>
-      </w:r>
-      <w:proofErr w:type="spellEnd"/>
-      <w:r>
-        <w:rPr>
-          <w:i/>
-        </w:rPr>
-        <w:t xml:space="preserve">() </w:t>
+        <w:t xml:space="preserve">corrupt_bits() </w:t>
       </w:r>
       <w:r>
         <w:t>function.</w:t>
       </w:r>
+      <w:r>
+        <w:t xml:space="preserve">  </w:t>
+      </w:r>
     </w:p>
     <w:p>
       <w:r>
@@ -2305,10 +2176,10 @@
           <w:noProof/>
         </w:rPr>
         <w:drawing>
-          <wp:inline distT="0" distB="0" distL="0" distR="0" wp14:anchorId="7783E772" wp14:editId="1A530783">
-            <wp:extent cx="5943600" cy="551815"/>
-            <wp:effectExtent l="0" t="0" r="0" b="635"/>
-            <wp:docPr id="199" name="Picture 199"/>
+          <wp:inline distT="0" distB="0" distL="0" distR="0" wp14:anchorId="0100093A" wp14:editId="0606A115">
+            <wp:extent cx="5943600" cy="2365375"/>
+            <wp:effectExtent l="0" t="0" r="0" b="0"/>
+            <wp:docPr id="37" name="Picture 37"/>
             <wp:cNvGraphicFramePr>
               <a:graphicFrameLocks xmlns:a="http://schemas.openxmlformats.org/drawingml/2006/main" noChangeAspect="1"/>
             </wp:cNvGraphicFramePr>
@@ -2316,11 +2187,17 @@
               <a:graphicData uri="http://schemas.openxmlformats.org/drawingml/2006/picture">
                 <pic:pic xmlns:pic="http://schemas.openxmlformats.org/drawingml/2006/picture">
                   <pic:nvPicPr>
-                    <pic:cNvPr id="1" name=""/>
+                    <pic:cNvPr id="37" name="rdt-recv-sendercode.png"/>
                     <pic:cNvPicPr/>
                   </pic:nvPicPr>
                   <pic:blipFill>
-                    <a:blip r:embed="rId29"/>
+                    <a:blip r:embed="rId29" cstate="print">
+                      <a:extLst>
+                        <a:ext uri="{28A0092B-C50C-407E-A947-70E740481C1C}">
+                          <a14:useLocalDpi xmlns:a14="http://schemas.microsoft.com/office/drawing/2010/main" val="0"/>
+                        </a:ext>
+                      </a:extLst>
+                    </a:blip>
                     <a:stretch>
                       <a:fillRect/>
                     </a:stretch>
@@ -2328,7 +2205,7 @@
                   <pic:spPr>
                     <a:xfrm>
                       <a:off x="0" y="0"/>
-                      <a:ext cx="5943600" cy="551815"/>
+                      <a:ext cx="5943600" cy="2365375"/>
                     </a:xfrm>
                     <a:prstGeom prst="rect">
                       <a:avLst/>
@@ -2344,44 +2221,13 @@
     <w:p>
       <w:r>
         <w:rPr>
-          <w:b/>
-          <w:u w:val="single"/>
-        </w:rPr>
-        <w:t>rdt_receiver.py</w:t>
-      </w:r>
-    </w:p>
-    <w:p>
-      <w:r>
-        <w:t xml:space="preserve">The receiver will utilize the functions inside the rdt_receiver.py to complete RDT 2.2 transactions. The first function is </w:t>
-      </w:r>
-      <w:proofErr w:type="spellStart"/>
-      <w:r>
-        <w:rPr>
-          <w:i/>
-        </w:rPr>
-        <w:t>rdt_rcv</w:t>
-      </w:r>
-      <w:proofErr w:type="spellEnd"/>
-      <w:r>
-        <w:rPr>
-          <w:i/>
-        </w:rPr>
-        <w:t>()</w:t>
-      </w:r>
-      <w:r>
-        <w:t>, which takes the file to write to, the endpoint, and the socket. This function will continuously run until there is no packet received. It will first extract a packet and parse the packet accordingly.</w:t>
-      </w:r>
-    </w:p>
-    <w:p>
-      <w:r>
-        <w:rPr>
           <w:noProof/>
         </w:rPr>
         <w:drawing>
-          <wp:inline distT="0" distB="0" distL="0" distR="0" wp14:anchorId="1FAD8A8A" wp14:editId="5FA89A9C">
-            <wp:extent cx="3171825" cy="1847850"/>
-            <wp:effectExtent l="0" t="0" r="9525" b="0"/>
-            <wp:docPr id="31" name="Picture 31"/>
+          <wp:inline distT="0" distB="0" distL="0" distR="0" wp14:anchorId="1412DF5A" wp14:editId="1405745F">
+            <wp:extent cx="5943600" cy="551815"/>
+            <wp:effectExtent l="0" t="0" r="0" b="0"/>
+            <wp:docPr id="199" name="Picture 199"/>
             <wp:cNvGraphicFramePr>
               <a:graphicFrameLocks xmlns:a="http://schemas.openxmlformats.org/drawingml/2006/main" noChangeAspect="1"/>
             </wp:cNvGraphicFramePr>
@@ -2401,7 +2247,7 @@
                   <pic:spPr>
                     <a:xfrm>
                       <a:off x="0" y="0"/>
-                      <a:ext cx="3171825" cy="1847850"/>
+                      <a:ext cx="5943600" cy="551815"/>
                     </a:xfrm>
                     <a:prstGeom prst="rect">
                       <a:avLst/>
@@ -2415,30 +2261,30 @@
       </w:r>
     </w:p>
     <w:p>
-      <w:r>
+      <w:pPr>
+        <w:ind w:firstLine="720"/>
+      </w:pPr>
+      <w:r>
+        <w:t>Additionally, packet loss is implemented here using the same logic, if the given corruption open is used.  The error states defined by the given corruption options are defined in the has*err() functions in rdt_utils</w:t>
+      </w:r>
+      <w:r>
+        <w:t>, shown below.</w:t>
+      </w:r>
+    </w:p>
+    <w:p>
+      <w:pPr>
+        <w:ind w:firstLine="720"/>
+      </w:pPr>
+      <w:r>
+        <w:rPr>
+          <w:noProof/>
+        </w:rPr>
         <w:lastRenderedPageBreak/>
-        <w:t xml:space="preserve">The </w:t>
-      </w:r>
-      <w:r>
-        <w:rPr>
-          <w:i/>
-        </w:rPr>
-        <w:t>extract()</w:t>
-      </w:r>
-      <w:r>
-        <w:t xml:space="preserve"> function will receive a packet from the socket. If there is a packet it will return it, otherwise it will return 0.</w:t>
-      </w:r>
-    </w:p>
-    <w:p>
-      <w:r>
-        <w:rPr>
-          <w:noProof/>
-        </w:rPr>
         <w:drawing>
-          <wp:inline distT="0" distB="0" distL="0" distR="0" wp14:anchorId="449F60A4" wp14:editId="314B5BE1">
-            <wp:extent cx="3905250" cy="1352550"/>
+          <wp:inline distT="0" distB="0" distL="0" distR="0" wp14:anchorId="490E8851" wp14:editId="3A4FB36F">
+            <wp:extent cx="4851400" cy="3327400"/>
             <wp:effectExtent l="0" t="0" r="0" b="0"/>
-            <wp:docPr id="192" name="Picture 192"/>
+            <wp:docPr id="38" name="Picture 38"/>
             <wp:cNvGraphicFramePr>
               <a:graphicFrameLocks xmlns:a="http://schemas.openxmlformats.org/drawingml/2006/main" noChangeAspect="1"/>
             </wp:cNvGraphicFramePr>
@@ -2446,11 +2292,17 @@
               <a:graphicData uri="http://schemas.openxmlformats.org/drawingml/2006/picture">
                 <pic:pic xmlns:pic="http://schemas.openxmlformats.org/drawingml/2006/picture">
                   <pic:nvPicPr>
-                    <pic:cNvPr id="1" name=""/>
+                    <pic:cNvPr id="38" name="has-err-funcs-code.png"/>
                     <pic:cNvPicPr/>
                   </pic:nvPicPr>
                   <pic:blipFill>
-                    <a:blip r:embed="rId31"/>
+                    <a:blip r:embed="rId31">
+                      <a:extLst>
+                        <a:ext uri="{28A0092B-C50C-407E-A947-70E740481C1C}">
+                          <a14:useLocalDpi xmlns:a14="http://schemas.microsoft.com/office/drawing/2010/main" val="0"/>
+                        </a:ext>
+                      </a:extLst>
+                    </a:blip>
                     <a:stretch>
                       <a:fillRect/>
                     </a:stretch>
@@ -2458,7 +2310,7 @@
                   <pic:spPr>
                     <a:xfrm>
                       <a:off x="0" y="0"/>
-                      <a:ext cx="3905250" cy="1352550"/>
+                      <a:ext cx="4851400" cy="3327400"/>
                     </a:xfrm>
                     <a:prstGeom prst="rect">
                       <a:avLst/>
@@ -2471,32 +2323,34 @@
         </w:drawing>
       </w:r>
     </w:p>
-    <w:p>
-      <w:r>
-        <w:t xml:space="preserve">After, the packet is parsed as seen above. The received sequence number and data are stripped from the packet. The received checksum is </w:t>
-      </w:r>
-      <w:r>
-        <w:t>parsed</w:t>
-      </w:r>
-      <w:r>
-        <w:t xml:space="preserve"> through the </w:t>
-      </w:r>
-      <w:proofErr w:type="spellStart"/>
+    <w:p/>
+    <w:p>
+      <w:r>
+        <w:rPr>
+          <w:b/>
+          <w:u w:val="single"/>
+        </w:rPr>
+        <w:t>rdt_receiver.py</w:t>
+      </w:r>
+    </w:p>
+    <w:p>
+      <w:r>
+        <w:t xml:space="preserve">The receiver will utilize the functions inside the rdt_receiver.py to complete RDT </w:t>
+      </w:r>
+      <w:r>
+        <w:t xml:space="preserve">3.0 </w:t>
+      </w:r>
+      <w:r>
+        <w:t xml:space="preserve">transactions. The first function is </w:t>
+      </w:r>
       <w:r>
         <w:rPr>
           <w:i/>
         </w:rPr>
-        <w:t>parse_checksum</w:t>
-      </w:r>
-      <w:proofErr w:type="spellEnd"/>
-      <w:r>
-        <w:rPr>
-          <w:i/>
-        </w:rPr>
-        <w:t>()</w:t>
-      </w:r>
-      <w:r>
-        <w:t xml:space="preserve"> function. </w:t>
+        <w:t>rdt_rcv()</w:t>
+      </w:r>
+      <w:r>
+        <w:t>, which takes the file to write to, the endpoint, and the socket. This function will continuously run until there is no packet received. It will first extract a packet and parse the packet accordingly.</w:t>
       </w:r>
     </w:p>
     <w:p>
@@ -2505,10 +2359,10 @@
           <w:noProof/>
         </w:rPr>
         <w:drawing>
-          <wp:inline distT="0" distB="0" distL="0" distR="0" wp14:anchorId="6F6373DF" wp14:editId="556111FE">
-            <wp:extent cx="3762375" cy="419100"/>
+          <wp:inline distT="0" distB="0" distL="0" distR="0" wp14:anchorId="1FAD8A8A" wp14:editId="5FA89A9C">
+            <wp:extent cx="3171825" cy="1847850"/>
             <wp:effectExtent l="0" t="0" r="9525" b="0"/>
-            <wp:docPr id="193" name="Picture 193"/>
+            <wp:docPr id="31" name="Picture 31"/>
             <wp:cNvGraphicFramePr>
               <a:graphicFrameLocks xmlns:a="http://schemas.openxmlformats.org/drawingml/2006/main" noChangeAspect="1"/>
             </wp:cNvGraphicFramePr>
@@ -2528,7 +2382,7 @@
                   <pic:spPr>
                     <a:xfrm>
                       <a:off x="0" y="0"/>
-                      <a:ext cx="3762375" cy="419100"/>
+                      <a:ext cx="3171825" cy="1847850"/>
                     </a:xfrm>
                     <a:prstGeom prst="rect">
                       <a:avLst/>
@@ -2543,36 +2397,29 @@
     </w:p>
     <w:p>
       <w:r>
-        <w:t xml:space="preserve">To verify the data is not corrupt, the data and sequence number received will be made into a checksum using the </w:t>
-      </w:r>
-      <w:proofErr w:type="spellStart"/>
+        <w:t xml:space="preserve">The </w:t>
+      </w:r>
       <w:r>
         <w:rPr>
           <w:i/>
         </w:rPr>
-        <w:t>calc_checksum</w:t>
-      </w:r>
-      <w:proofErr w:type="spellEnd"/>
-      <w:r>
-        <w:rPr>
-          <w:i/>
-        </w:rPr>
-        <w:t>()</w:t>
-      </w:r>
-      <w:r>
-        <w:t xml:space="preserve"> function.</w:t>
-      </w:r>
-    </w:p>
-    <w:p>
-      <w:r>
-        <w:rPr>
-          <w:noProof/>
-        </w:rPr>
+        <w:t>extract()</w:t>
+      </w:r>
+      <w:r>
+        <w:t xml:space="preserve"> function will receive a packet from the socket. If there is a packet it will return it, otherwise it will return 0.</w:t>
+      </w:r>
+    </w:p>
+    <w:p>
+      <w:r>
+        <w:rPr>
+          <w:noProof/>
+        </w:rPr>
+        <w:lastRenderedPageBreak/>
         <w:drawing>
-          <wp:inline distT="0" distB="0" distL="0" distR="0" wp14:anchorId="4741FB50" wp14:editId="4952FF9B">
-            <wp:extent cx="3781425" cy="1819275"/>
-            <wp:effectExtent l="0" t="0" r="9525" b="9525"/>
-            <wp:docPr id="194" name="Picture 194"/>
+          <wp:inline distT="0" distB="0" distL="0" distR="0" wp14:anchorId="449F60A4" wp14:editId="314B5BE1">
+            <wp:extent cx="3905250" cy="1352550"/>
+            <wp:effectExtent l="0" t="0" r="0" b="0"/>
+            <wp:docPr id="192" name="Picture 192"/>
             <wp:cNvGraphicFramePr>
               <a:graphicFrameLocks xmlns:a="http://schemas.openxmlformats.org/drawingml/2006/main" noChangeAspect="1"/>
             </wp:cNvGraphicFramePr>
@@ -2592,7 +2439,7 @@
                   <pic:spPr>
                     <a:xfrm>
                       <a:off x="0" y="0"/>
-                      <a:ext cx="3781425" cy="1819275"/>
+                      <a:ext cx="3905250" cy="1352550"/>
                     </a:xfrm>
                     <a:prstGeom prst="rect">
                       <a:avLst/>
@@ -2607,23 +2454,34 @@
     </w:p>
     <w:p>
       <w:r>
-        <w:t xml:space="preserve">The expect sequence number, received </w:t>
-      </w:r>
-      <w:r>
-        <w:t xml:space="preserve">sequence number, calculated checksum and received checksum are compared. </w:t>
-      </w:r>
-    </w:p>
-    <w:p>
-      <w:r>
-        <w:rPr>
-          <w:noProof/>
-        </w:rPr>
-        <w:lastRenderedPageBreak/>
+        <w:t xml:space="preserve">After, the packet is parsed as seen above. The received sequence number and data are stripped from the packet. The received checksum is </w:t>
+      </w:r>
+      <w:r>
+        <w:t>parsed</w:t>
+      </w:r>
+      <w:r>
+        <w:t xml:space="preserve"> through the </w:t>
+      </w:r>
+      <w:r>
+        <w:rPr>
+          <w:i/>
+        </w:rPr>
+        <w:t>parse_checksum()</w:t>
+      </w:r>
+      <w:r>
+        <w:t xml:space="preserve"> function. </w:t>
+      </w:r>
+    </w:p>
+    <w:p>
+      <w:r>
+        <w:rPr>
+          <w:noProof/>
+        </w:rPr>
         <w:drawing>
-          <wp:inline distT="0" distB="0" distL="0" distR="0" wp14:anchorId="415BC3D2" wp14:editId="787418CA">
-            <wp:extent cx="5095875" cy="3867150"/>
+          <wp:inline distT="0" distB="0" distL="0" distR="0" wp14:anchorId="6F6373DF" wp14:editId="556111FE">
+            <wp:extent cx="3762375" cy="419100"/>
             <wp:effectExtent l="0" t="0" r="9525" b="0"/>
-            <wp:docPr id="195" name="Picture 195"/>
+            <wp:docPr id="193" name="Picture 193"/>
             <wp:cNvGraphicFramePr>
               <a:graphicFrameLocks xmlns:a="http://schemas.openxmlformats.org/drawingml/2006/main" noChangeAspect="1"/>
             </wp:cNvGraphicFramePr>
@@ -2643,7 +2501,7 @@
                   <pic:spPr>
                     <a:xfrm>
                       <a:off x="0" y="0"/>
-                      <a:ext cx="5095875" cy="3867150"/>
+                      <a:ext cx="3762375" cy="419100"/>
                     </a:xfrm>
                     <a:prstGeom prst="rect">
                       <a:avLst/>
@@ -2658,24 +2516,16 @@
     </w:p>
     <w:p>
       <w:r>
-        <w:t xml:space="preserve">If the everything matches it will deliver the data using the </w:t>
-      </w:r>
-      <w:proofErr w:type="spellStart"/>
+        <w:t xml:space="preserve">To verify the data is not corrupt, the data and sequence number received will be made into a checksum using the </w:t>
+      </w:r>
       <w:r>
         <w:rPr>
           <w:i/>
         </w:rPr>
-        <w:t>deliver_data</w:t>
-      </w:r>
-      <w:proofErr w:type="spellEnd"/>
-      <w:r>
-        <w:rPr>
-          <w:i/>
-        </w:rPr>
-        <w:t>()</w:t>
-      </w:r>
-      <w:r>
-        <w:t xml:space="preserve"> function. This function writes the data to the file.</w:t>
+        <w:t>calc_checksum()</w:t>
+      </w:r>
+      <w:r>
+        <w:t xml:space="preserve"> function.</w:t>
       </w:r>
     </w:p>
     <w:p>
@@ -2684,10 +2534,10 @@
           <w:noProof/>
         </w:rPr>
         <w:drawing>
-          <wp:inline distT="0" distB="0" distL="0" distR="0" wp14:anchorId="608F0F9C" wp14:editId="6B56CC3B">
-            <wp:extent cx="2305050" cy="323850"/>
-            <wp:effectExtent l="0" t="0" r="0" b="0"/>
-            <wp:docPr id="196" name="Picture 196"/>
+          <wp:inline distT="0" distB="0" distL="0" distR="0" wp14:anchorId="4741FB50" wp14:editId="4952FF9B">
+            <wp:extent cx="3781425" cy="1819275"/>
+            <wp:effectExtent l="0" t="0" r="9525" b="9525"/>
+            <wp:docPr id="194" name="Picture 194"/>
             <wp:cNvGraphicFramePr>
               <a:graphicFrameLocks xmlns:a="http://schemas.openxmlformats.org/drawingml/2006/main" noChangeAspect="1"/>
             </wp:cNvGraphicFramePr>
@@ -2707,7 +2557,7 @@
                   <pic:spPr>
                     <a:xfrm>
                       <a:off x="0" y="0"/>
-                      <a:ext cx="2305050" cy="323850"/>
+                      <a:ext cx="3781425" cy="1819275"/>
                     </a:xfrm>
                     <a:prstGeom prst="rect">
                       <a:avLst/>
@@ -2722,36 +2572,23 @@
     </w:p>
     <w:p>
       <w:r>
-        <w:t xml:space="preserve">Then it will make an acknowledge packet using the </w:t>
-      </w:r>
-      <w:proofErr w:type="spellStart"/>
-      <w:r>
-        <w:rPr>
-          <w:i/>
-        </w:rPr>
-        <w:t>make_pkt</w:t>
-      </w:r>
-      <w:proofErr w:type="spellEnd"/>
-      <w:r>
-        <w:rPr>
-          <w:i/>
-        </w:rPr>
-        <w:t>()</w:t>
-      </w:r>
-      <w:r>
-        <w:t xml:space="preserve"> function. This function will make a new checksum and create the ACK packet.</w:t>
-      </w:r>
-    </w:p>
-    <w:p>
-      <w:r>
-        <w:rPr>
-          <w:noProof/>
-        </w:rPr>
+        <w:t xml:space="preserve">The expect sequence number, received </w:t>
+      </w:r>
+      <w:r>
+        <w:t xml:space="preserve">sequence number, calculated checksum and received checksum are compared. </w:t>
+      </w:r>
+    </w:p>
+    <w:p>
+      <w:r>
+        <w:rPr>
+          <w:noProof/>
+        </w:rPr>
+        <w:lastRenderedPageBreak/>
         <w:drawing>
-          <wp:inline distT="0" distB="0" distL="0" distR="0" wp14:anchorId="04CAC414" wp14:editId="71D0EF48">
-            <wp:extent cx="4324350" cy="942975"/>
-            <wp:effectExtent l="0" t="0" r="0" b="9525"/>
-            <wp:docPr id="197" name="Picture 197"/>
+          <wp:inline distT="0" distB="0" distL="0" distR="0" wp14:anchorId="415BC3D2" wp14:editId="787418CA">
+            <wp:extent cx="5095875" cy="3867150"/>
+            <wp:effectExtent l="0" t="0" r="9525" b="0"/>
+            <wp:docPr id="195" name="Picture 195"/>
             <wp:cNvGraphicFramePr>
               <a:graphicFrameLocks xmlns:a="http://schemas.openxmlformats.org/drawingml/2006/main" noChangeAspect="1"/>
             </wp:cNvGraphicFramePr>
@@ -2771,7 +2608,7 @@
                   <pic:spPr>
                     <a:xfrm>
                       <a:off x="0" y="0"/>
-                      <a:ext cx="4324350" cy="942975"/>
+                      <a:ext cx="5095875" cy="3867150"/>
                     </a:xfrm>
                     <a:prstGeom prst="rect">
                       <a:avLst/>
@@ -2786,7 +2623,16 @@
     </w:p>
     <w:p>
       <w:r>
-        <w:t>The packet will then be sent over the socket back to the sender.</w:t>
+        <w:t xml:space="preserve">If the everything matches it will deliver the data using the </w:t>
+      </w:r>
+      <w:r>
+        <w:rPr>
+          <w:i/>
+        </w:rPr>
+        <w:t>deliver_data()</w:t>
+      </w:r>
+      <w:r>
+        <w:t xml:space="preserve"> function. This function writes the data to the file.</w:t>
       </w:r>
     </w:p>
     <w:p>
@@ -2795,10 +2641,10 @@
           <w:noProof/>
         </w:rPr>
         <w:drawing>
-          <wp:inline distT="0" distB="0" distL="0" distR="0" wp14:anchorId="3931BD63" wp14:editId="443B3FD1">
-            <wp:extent cx="3248025" cy="428625"/>
-            <wp:effectExtent l="0" t="0" r="9525" b="9525"/>
-            <wp:docPr id="198" name="Picture 198"/>
+          <wp:inline distT="0" distB="0" distL="0" distR="0" wp14:anchorId="608F0F9C" wp14:editId="6B56CC3B">
+            <wp:extent cx="2305050" cy="323850"/>
+            <wp:effectExtent l="0" t="0" r="0" b="0"/>
+            <wp:docPr id="196" name="Picture 196"/>
             <wp:cNvGraphicFramePr>
               <a:graphicFrameLocks xmlns:a="http://schemas.openxmlformats.org/drawingml/2006/main" noChangeAspect="1"/>
             </wp:cNvGraphicFramePr>
@@ -2818,7 +2664,7 @@
                   <pic:spPr>
                     <a:xfrm>
                       <a:off x="0" y="0"/>
-                      <a:ext cx="3248025" cy="428625"/>
+                      <a:ext cx="2305050" cy="323850"/>
                     </a:xfrm>
                     <a:prstGeom prst="rect">
                       <a:avLst/>
@@ -2833,48 +2679,16 @@
     </w:p>
     <w:p>
       <w:r>
-        <w:t xml:space="preserve">The expected sequence number will then switch and the once through variable will be set. If there was a corrupt packet, the previous ACK packet will be sent again. Finally, if there was no packet received, the file will close and the </w:t>
-      </w:r>
-      <w:proofErr w:type="spellStart"/>
+        <w:t xml:space="preserve">Then it will make an acknowledge packet using the </w:t>
+      </w:r>
       <w:r>
         <w:rPr>
           <w:i/>
         </w:rPr>
-        <w:t>rdt_rcv</w:t>
-      </w:r>
-      <w:proofErr w:type="spellEnd"/>
-      <w:r>
-        <w:rPr>
-          <w:i/>
-        </w:rPr>
-        <w:t xml:space="preserve">() </w:t>
-      </w:r>
-      <w:r>
-        <w:t>will return.</w:t>
-      </w:r>
-    </w:p>
-    <w:p/>
-    <w:p>
-      <w:r>
-        <w:lastRenderedPageBreak/>
-        <w:t xml:space="preserve">On the receiver side, </w:t>
-      </w:r>
-      <w:proofErr w:type="spellStart"/>
-      <w:r>
-        <w:rPr>
-          <w:i/>
-        </w:rPr>
-        <w:t>rdt_rcv</w:t>
-      </w:r>
-      <w:proofErr w:type="spellEnd"/>
-      <w:r>
-        <w:rPr>
-          <w:i/>
-        </w:rPr>
-        <w:t>()</w:t>
-      </w:r>
-      <w:r>
-        <w:t>can corrupt the data bits, similar to as before.</w:t>
+        <w:t>make_pkt()</w:t>
+      </w:r>
+      <w:r>
+        <w:t xml:space="preserve"> function. This function will make a new checksum and create the ACK packet.</w:t>
       </w:r>
     </w:p>
     <w:p>
@@ -2883,10 +2697,10 @@
           <w:noProof/>
         </w:rPr>
         <w:drawing>
-          <wp:inline distT="0" distB="0" distL="0" distR="0" wp14:anchorId="4E4C989D" wp14:editId="6B8794C0">
-            <wp:extent cx="4324350" cy="1323975"/>
+          <wp:inline distT="0" distB="0" distL="0" distR="0" wp14:anchorId="04CAC414" wp14:editId="71D0EF48">
+            <wp:extent cx="4324350" cy="942975"/>
             <wp:effectExtent l="0" t="0" r="0" b="9525"/>
-            <wp:docPr id="3" name="Picture 3"/>
+            <wp:docPr id="197" name="Picture 197"/>
             <wp:cNvGraphicFramePr>
               <a:graphicFrameLocks xmlns:a="http://schemas.openxmlformats.org/drawingml/2006/main" noChangeAspect="1"/>
             </wp:cNvGraphicFramePr>
@@ -2906,6 +2720,125 @@
                   <pic:spPr>
                     <a:xfrm>
                       <a:off x="0" y="0"/>
+                      <a:ext cx="4324350" cy="942975"/>
+                    </a:xfrm>
+                    <a:prstGeom prst="rect">
+                      <a:avLst/>
+                    </a:prstGeom>
+                  </pic:spPr>
+                </pic:pic>
+              </a:graphicData>
+            </a:graphic>
+          </wp:inline>
+        </w:drawing>
+      </w:r>
+    </w:p>
+    <w:p>
+      <w:r>
+        <w:t>The packet will then be sent over the socket back to the sender.</w:t>
+      </w:r>
+    </w:p>
+    <w:p>
+      <w:r>
+        <w:rPr>
+          <w:noProof/>
+        </w:rPr>
+        <w:drawing>
+          <wp:inline distT="0" distB="0" distL="0" distR="0" wp14:anchorId="3931BD63" wp14:editId="443B3FD1">
+            <wp:extent cx="3248025" cy="428625"/>
+            <wp:effectExtent l="0" t="0" r="9525" b="9525"/>
+            <wp:docPr id="198" name="Picture 198"/>
+            <wp:cNvGraphicFramePr>
+              <a:graphicFrameLocks xmlns:a="http://schemas.openxmlformats.org/drawingml/2006/main" noChangeAspect="1"/>
+            </wp:cNvGraphicFramePr>
+            <a:graphic xmlns:a="http://schemas.openxmlformats.org/drawingml/2006/main">
+              <a:graphicData uri="http://schemas.openxmlformats.org/drawingml/2006/picture">
+                <pic:pic xmlns:pic="http://schemas.openxmlformats.org/drawingml/2006/picture">
+                  <pic:nvPicPr>
+                    <pic:cNvPr id="1" name=""/>
+                    <pic:cNvPicPr/>
+                  </pic:nvPicPr>
+                  <pic:blipFill>
+                    <a:blip r:embed="rId39"/>
+                    <a:stretch>
+                      <a:fillRect/>
+                    </a:stretch>
+                  </pic:blipFill>
+                  <pic:spPr>
+                    <a:xfrm>
+                      <a:off x="0" y="0"/>
+                      <a:ext cx="3248025" cy="428625"/>
+                    </a:xfrm>
+                    <a:prstGeom prst="rect">
+                      <a:avLst/>
+                    </a:prstGeom>
+                  </pic:spPr>
+                </pic:pic>
+              </a:graphicData>
+            </a:graphic>
+          </wp:inline>
+        </w:drawing>
+      </w:r>
+    </w:p>
+    <w:p>
+      <w:r>
+        <w:t xml:space="preserve">The expected sequence number will then switch and the once through variable will be set. If there was a corrupt packet, the previous ACK packet will be sent again. Finally, if there was no packet received, the file will close and the </w:t>
+      </w:r>
+      <w:r>
+        <w:rPr>
+          <w:i/>
+        </w:rPr>
+        <w:t xml:space="preserve">rdt_rcv() </w:t>
+      </w:r>
+      <w:r>
+        <w:t>will return.</w:t>
+      </w:r>
+    </w:p>
+    <w:p/>
+    <w:p>
+      <w:r>
+        <w:lastRenderedPageBreak/>
+        <w:t xml:space="preserve">On the receiver side, </w:t>
+      </w:r>
+      <w:r>
+        <w:rPr>
+          <w:i/>
+        </w:rPr>
+        <w:t>rdt_rcv()</w:t>
+      </w:r>
+      <w:r>
+        <w:t>can corrupt the data bits, similar to as before.</w:t>
+      </w:r>
+    </w:p>
+    <w:p>
+      <w:r>
+        <w:rPr>
+          <w:noProof/>
+        </w:rPr>
+        <w:drawing>
+          <wp:inline distT="0" distB="0" distL="0" distR="0" wp14:anchorId="4E4C989D" wp14:editId="6B8794C0">
+            <wp:extent cx="4324350" cy="1323975"/>
+            <wp:effectExtent l="0" t="0" r="0" b="9525"/>
+            <wp:docPr id="3" name="Picture 3"/>
+            <wp:cNvGraphicFramePr>
+              <a:graphicFrameLocks xmlns:a="http://schemas.openxmlformats.org/drawingml/2006/main" noChangeAspect="1"/>
+            </wp:cNvGraphicFramePr>
+            <a:graphic xmlns:a="http://schemas.openxmlformats.org/drawingml/2006/main">
+              <a:graphicData uri="http://schemas.openxmlformats.org/drawingml/2006/picture">
+                <pic:pic xmlns:pic="http://schemas.openxmlformats.org/drawingml/2006/picture">
+                  <pic:nvPicPr>
+                    <pic:cNvPr id="1" name=""/>
+                    <pic:cNvPicPr/>
+                  </pic:nvPicPr>
+                  <pic:blipFill>
+                    <a:blip r:embed="rId40"/>
+                    <a:stretch>
+                      <a:fillRect/>
+                    </a:stretch>
+                  </pic:blipFill>
+                  <pic:spPr>
+                    <a:xfrm>
+                      <a:off x="0" y="0"/>
                       <a:ext cx="4324350" cy="1323975"/>
                     </a:xfrm>
                     <a:prstGeom prst="rect">
@@ -2928,36 +2861,20 @@
       <w:r>
         <w:t xml:space="preserve">There are two functions to pick a number between 0-100 called </w:t>
       </w:r>
-      <w:proofErr w:type="spellStart"/>
       <w:r>
         <w:rPr>
           <w:i/>
         </w:rPr>
-        <w:t>random_channel</w:t>
-      </w:r>
-      <w:proofErr w:type="spellEnd"/>
+        <w:t>random_channel()</w:t>
+      </w:r>
+      <w:r>
+        <w:t xml:space="preserve">. This number determines the percentage. The data will be corrupt in the </w:t>
+      </w:r>
       <w:r>
         <w:rPr>
           <w:i/>
         </w:rPr>
-        <w:t>()</w:t>
-      </w:r>
-      <w:r>
-        <w:t xml:space="preserve">. This number determines the percentage. The data will be corrupt in the </w:t>
-      </w:r>
-      <w:proofErr w:type="spellStart"/>
-      <w:r>
-        <w:rPr>
-          <w:i/>
-        </w:rPr>
-        <w:t>corrupt_bits</w:t>
-      </w:r>
-      <w:proofErr w:type="spellEnd"/>
-      <w:r>
-        <w:rPr>
-          <w:i/>
-        </w:rPr>
-        <w:t xml:space="preserve">() </w:t>
+        <w:t xml:space="preserve">corrupt_bits() </w:t>
       </w:r>
       <w:r>
         <w:t>function.</w:t>
@@ -2984,7 +2901,7 @@
                     <pic:cNvPicPr/>
                   </pic:nvPicPr>
                   <pic:blipFill>
-                    <a:blip r:embed="rId29"/>
+                    <a:blip r:embed="rId30"/>
                     <a:stretch>
                       <a:fillRect/>
                     </a:stretch>
@@ -3097,7 +3014,7 @@
                     <pic:cNvPicPr/>
                   </pic:nvPicPr>
                   <pic:blipFill>
-                    <a:blip r:embed="rId39">
+                    <a:blip r:embed="rId41">
                       <a:extLst>
                         <a:ext uri="{28A0092B-C50C-407E-A947-70E740481C1C}">
                           <a14:useLocalDpi xmlns:a14="http://schemas.microsoft.com/office/drawing/2010/main" val="0"/>
@@ -3335,7 +3252,7 @@
                     <pic:cNvPicPr/>
                   </pic:nvPicPr>
                   <pic:blipFill>
-                    <a:blip r:embed="rId39">
+                    <a:blip r:embed="rId41">
                       <a:extLst>
                         <a:ext uri="{28A0092B-C50C-407E-A947-70E740481C1C}">
                           <a14:useLocalDpi xmlns:a14="http://schemas.microsoft.com/office/drawing/2010/main" val="0"/>
@@ -3534,7 +3451,7 @@
                     <pic:cNvPicPr/>
                   </pic:nvPicPr>
                   <pic:blipFill>
-                    <a:blip r:embed="rId39">
+                    <a:blip r:embed="rId41">
                       <a:extLst>
                         <a:ext uri="{28A0092B-C50C-407E-A947-70E740481C1C}">
                           <a14:useLocalDpi xmlns:a14="http://schemas.microsoft.com/office/drawing/2010/main" val="0"/>
@@ -3802,7 +3719,7 @@
                     <pic:cNvPicPr/>
                   </pic:nvPicPr>
                   <pic:blipFill>
-                    <a:blip r:embed="rId39">
+                    <a:blip r:embed="rId41">
                       <a:extLst>
                         <a:ext uri="{28A0092B-C50C-407E-A947-70E740481C1C}">
                           <a14:useLocalDpi xmlns:a14="http://schemas.microsoft.com/office/drawing/2010/main" val="0"/>
@@ -3866,7 +3783,7 @@
                     <pic:cNvPicPr/>
                   </pic:nvPicPr>
                   <pic:blipFill>
-                    <a:blip r:embed="rId40"/>
+                    <a:blip r:embed="rId42"/>
                     <a:stretch>
                       <a:fillRect/>
                     </a:stretch>
@@ -3905,23 +3822,7 @@
         <w:t xml:space="preserve"> prefixed with </w:t>
       </w:r>
       <w:r>
-        <w:t>“</w:t>
-      </w:r>
-      <w:proofErr w:type="spellStart"/>
-      <w:r>
-        <w:t>client_recv</w:t>
-      </w:r>
-      <w:proofErr w:type="spellEnd"/>
-      <w:r>
-        <w:t>_{name}” and “</w:t>
-      </w:r>
-      <w:proofErr w:type="spellStart"/>
-      <w:r>
-        <w:t>server_recv</w:t>
-      </w:r>
-      <w:proofErr w:type="spellEnd"/>
-      <w:r>
-        <w:t>{name}”</w:t>
+        <w:t>“client_recv_{name}” and “server_recv{name}”</w:t>
       </w:r>
       <w:r>
         <w:t xml:space="preserve"> depending on which entity they were received by.</w:t>
@@ -3979,53 +3880,38 @@
         <w:tab/>
       </w:r>
       <w:r>
-        <w:t>The below images show test runs of the program using a ~1MB file (</w:t>
+        <w:t xml:space="preserve">The below images show test </w:t>
+      </w:r>
+      <w:r>
+        <w:t>output</w:t>
+      </w:r>
+      <w:r>
+        <w:t xml:space="preserve"> of the program using a ~1MB file (</w:t>
       </w:r>
       <w:r>
         <w:t xml:space="preserve">spongebob.jpg, </w:t>
       </w:r>
       <w:r>
-        <w:t>included) at each corruption option</w:t>
-      </w:r>
-      <w:r>
-        <w:t>, 20% was used for error rate where applicable</w:t>
-      </w:r>
-      <w:r>
-        <w:t>.  Note, these were run with debugging statements enabled.</w:t>
-      </w:r>
-    </w:p>
-    <w:p/>
-    <w:p>
-      <w:pPr>
-        <w:jc w:val="center"/>
-        <w:rPr>
-          <w:u w:val="single"/>
-        </w:rPr>
-      </w:pPr>
-      <w:r>
-        <w:rPr>
-          <w:u w:val="single"/>
-        </w:rPr>
-        <w:t>Corruption Option 1</w:t>
-      </w:r>
-      <w:r>
-        <w:rPr>
-          <w:u w:val="single"/>
-        </w:rPr>
-        <w:t xml:space="preserve"> (No Bit Errors)</w:t>
-      </w:r>
-    </w:p>
-    <w:p>
-      <w:r>
-        <w:rPr>
-          <w:b/>
-          <w:noProof/>
-        </w:rPr>
+        <w:t>included)</w:t>
+      </w:r>
+      <w:r>
+        <w:t>, and corruption options 4 and 5 respectively with 20% error rate.  UDP Err Msgs output was enabled for these images.</w:t>
+      </w:r>
+      <w:r>
+        <w:t xml:space="preserve">  (Note: full output to completion of transfer was not included as it was many pages long).</w:t>
+      </w:r>
+    </w:p>
+    <w:p>
+      <w:r>
+        <w:rPr>
+          <w:noProof/>
+        </w:rPr>
+        <w:lastRenderedPageBreak/>
         <w:drawing>
-          <wp:inline distT="0" distB="0" distL="0" distR="0" wp14:anchorId="0C33BF49" wp14:editId="6CF32ECD">
-            <wp:extent cx="5943600" cy="2400935"/>
+          <wp:inline distT="0" distB="0" distL="0" distR="0" wp14:anchorId="751DEB83" wp14:editId="0FD016B6">
+            <wp:extent cx="4105126" cy="7419109"/>
             <wp:effectExtent l="0" t="0" r="0" b="0"/>
-            <wp:docPr id="213" name="Picture 213"/>
+            <wp:docPr id="39" name="Picture 39"/>
             <wp:cNvGraphicFramePr>
               <a:graphicFrameLocks xmlns:a="http://schemas.openxmlformats.org/drawingml/2006/main" noChangeAspect="1"/>
             </wp:cNvGraphicFramePr>
@@ -4033,485 +3919,7 @@
               <a:graphicData uri="http://schemas.openxmlformats.org/drawingml/2006/picture">
                 <pic:pic xmlns:pic="http://schemas.openxmlformats.org/drawingml/2006/picture">
                   <pic:nvPicPr>
-                    <pic:cNvPr id="213" name="option 1.PNG"/>
-                    <pic:cNvPicPr/>
-                  </pic:nvPicPr>
-                  <pic:blipFill>
-                    <a:blip r:embed="rId41">
-                      <a:extLst>
-                        <a:ext uri="{28A0092B-C50C-407E-A947-70E740481C1C}">
-                          <a14:useLocalDpi xmlns:a14="http://schemas.microsoft.com/office/drawing/2010/main" val="0"/>
-                        </a:ext>
-                      </a:extLst>
-                    </a:blip>
-                    <a:stretch>
-                      <a:fillRect/>
-                    </a:stretch>
-                  </pic:blipFill>
-                  <pic:spPr>
-                    <a:xfrm>
-                      <a:off x="0" y="0"/>
-                      <a:ext cx="5943600" cy="2400935"/>
-                    </a:xfrm>
-                    <a:prstGeom prst="rect">
-                      <a:avLst/>
-                    </a:prstGeom>
-                  </pic:spPr>
-                </pic:pic>
-              </a:graphicData>
-            </a:graphic>
-          </wp:inline>
-        </w:drawing>
-      </w:r>
-      <w:r>
-        <w:rPr>
-          <w:b/>
-        </w:rPr>
-        <w:t xml:space="preserve"> </w:t>
-      </w:r>
-    </w:p>
-    <w:p>
-      <w:pPr>
-        <w:jc w:val="center"/>
-        <w:rPr>
-          <w:u w:val="single"/>
-        </w:rPr>
-      </w:pPr>
-    </w:p>
-    <w:p>
-      <w:pPr>
-        <w:jc w:val="center"/>
-        <w:rPr>
-          <w:u w:val="single"/>
-        </w:rPr>
-      </w:pPr>
-    </w:p>
-    <w:p>
-      <w:pPr>
-        <w:jc w:val="center"/>
-        <w:rPr>
-          <w:u w:val="single"/>
-        </w:rPr>
-      </w:pPr>
-    </w:p>
-    <w:p>
-      <w:pPr>
-        <w:jc w:val="center"/>
-        <w:rPr>
-          <w:u w:val="single"/>
-        </w:rPr>
-      </w:pPr>
-    </w:p>
-    <w:p>
-      <w:pPr>
-        <w:jc w:val="center"/>
-        <w:rPr>
-          <w:u w:val="single"/>
-        </w:rPr>
-      </w:pPr>
-    </w:p>
-    <w:p>
-      <w:pPr>
-        <w:jc w:val="center"/>
-        <w:rPr>
-          <w:u w:val="single"/>
-        </w:rPr>
-      </w:pPr>
-    </w:p>
-    <w:p>
-      <w:pPr>
-        <w:jc w:val="center"/>
-        <w:rPr>
-          <w:u w:val="single"/>
-        </w:rPr>
-      </w:pPr>
-    </w:p>
-    <w:p>
-      <w:pPr>
-        <w:jc w:val="center"/>
-        <w:rPr>
-          <w:u w:val="single"/>
-        </w:rPr>
-      </w:pPr>
-    </w:p>
-    <w:p>
-      <w:pPr>
-        <w:jc w:val="center"/>
-        <w:rPr>
-          <w:u w:val="single"/>
-        </w:rPr>
-      </w:pPr>
-    </w:p>
-    <w:p>
-      <w:pPr>
-        <w:jc w:val="center"/>
-        <w:rPr>
-          <w:u w:val="single"/>
-        </w:rPr>
-      </w:pPr>
-    </w:p>
-    <w:p>
-      <w:pPr>
-        <w:jc w:val="center"/>
-        <w:rPr>
-          <w:u w:val="single"/>
-        </w:rPr>
-      </w:pPr>
-    </w:p>
-    <w:p>
-      <w:pPr>
-        <w:jc w:val="center"/>
-        <w:rPr>
-          <w:u w:val="single"/>
-        </w:rPr>
-      </w:pPr>
-    </w:p>
-    <w:p>
-      <w:pPr>
-        <w:jc w:val="center"/>
-        <w:rPr>
-          <w:u w:val="single"/>
-        </w:rPr>
-      </w:pPr>
-      <w:r>
-        <w:rPr>
-          <w:noProof/>
-          <w:u w:val="single"/>
-        </w:rPr>
-        <w:lastRenderedPageBreak/>
-        <w:drawing>
-          <wp:anchor distT="0" distB="0" distL="114300" distR="114300" simplePos="0" relativeHeight="251680768" behindDoc="0" locked="0" layoutInCell="1" allowOverlap="1" wp14:anchorId="63973ADA" wp14:editId="5486211B">
-            <wp:simplePos x="0" y="0"/>
-            <wp:positionH relativeFrom="margin">
-              <wp:posOffset>604520</wp:posOffset>
-            </wp:positionH>
-            <wp:positionV relativeFrom="paragraph">
-              <wp:posOffset>187487</wp:posOffset>
-            </wp:positionV>
-            <wp:extent cx="5018405" cy="3788410"/>
-            <wp:effectExtent l="0" t="0" r="0" b="2540"/>
-            <wp:wrapNone/>
-            <wp:docPr id="214" name="Picture 214"/>
-            <wp:cNvGraphicFramePr>
-              <a:graphicFrameLocks xmlns:a="http://schemas.openxmlformats.org/drawingml/2006/main" noChangeAspect="1"/>
-            </wp:cNvGraphicFramePr>
-            <a:graphic xmlns:a="http://schemas.openxmlformats.org/drawingml/2006/main">
-              <a:graphicData uri="http://schemas.openxmlformats.org/drawingml/2006/picture">
-                <pic:pic xmlns:pic="http://schemas.openxmlformats.org/drawingml/2006/picture">
-                  <pic:nvPicPr>
-                    <pic:cNvPr id="214" name="option 2-1.PNG"/>
-                    <pic:cNvPicPr/>
-                  </pic:nvPicPr>
-                  <pic:blipFill>
-                    <a:blip r:embed="rId42" cstate="print">
-                      <a:extLst>
-                        <a:ext uri="{28A0092B-C50C-407E-A947-70E740481C1C}">
-                          <a14:useLocalDpi xmlns:a14="http://schemas.microsoft.com/office/drawing/2010/main" val="0"/>
-                        </a:ext>
-                      </a:extLst>
-                    </a:blip>
-                    <a:stretch>
-                      <a:fillRect/>
-                    </a:stretch>
-                  </pic:blipFill>
-                  <pic:spPr>
-                    <a:xfrm>
-                      <a:off x="0" y="0"/>
-                      <a:ext cx="5018405" cy="3788410"/>
-                    </a:xfrm>
-                    <a:prstGeom prst="rect">
-                      <a:avLst/>
-                    </a:prstGeom>
-                  </pic:spPr>
-                </pic:pic>
-              </a:graphicData>
-            </a:graphic>
-            <wp14:sizeRelH relativeFrom="margin">
-              <wp14:pctWidth>0</wp14:pctWidth>
-            </wp14:sizeRelH>
-            <wp14:sizeRelV relativeFrom="margin">
-              <wp14:pctHeight>0</wp14:pctHeight>
-            </wp14:sizeRelV>
-          </wp:anchor>
-        </w:drawing>
-      </w:r>
-      <w:r>
-        <w:rPr>
-          <w:u w:val="single"/>
-        </w:rPr>
-        <w:t>Corruption Option 2 (ACK Bit Errors)</w:t>
-      </w:r>
-    </w:p>
-    <w:p>
-      <w:pPr>
-        <w:jc w:val="center"/>
-        <w:rPr>
-          <w:u w:val="single"/>
-        </w:rPr>
-      </w:pPr>
-    </w:p>
-    <w:p>
-      <w:pPr>
-        <w:jc w:val="center"/>
-        <w:rPr>
-          <w:u w:val="single"/>
-        </w:rPr>
-      </w:pPr>
-    </w:p>
-    <w:p>
-      <w:pPr>
-        <w:jc w:val="center"/>
-        <w:rPr>
-          <w:u w:val="single"/>
-        </w:rPr>
-      </w:pPr>
-      <w:r>
-        <w:rPr>
-          <w:u w:val="single"/>
-        </w:rPr>
-        <w:t>\\</w:t>
-      </w:r>
-    </w:p>
-    <w:p>
-      <w:pPr>
-        <w:jc w:val="center"/>
-        <w:rPr>
-          <w:u w:val="single"/>
-        </w:rPr>
-      </w:pPr>
-    </w:p>
-    <w:p>
-      <w:pPr>
-        <w:jc w:val="center"/>
-        <w:rPr>
-          <w:u w:val="single"/>
-        </w:rPr>
-      </w:pPr>
-    </w:p>
-    <w:p>
-      <w:pPr>
-        <w:jc w:val="center"/>
-        <w:rPr>
-          <w:u w:val="single"/>
-        </w:rPr>
-      </w:pPr>
-    </w:p>
-    <w:p>
-      <w:pPr>
-        <w:jc w:val="center"/>
-        <w:rPr>
-          <w:u w:val="single"/>
-        </w:rPr>
-      </w:pPr>
-    </w:p>
-    <w:p>
-      <w:pPr>
-        <w:jc w:val="center"/>
-        <w:rPr>
-          <w:u w:val="single"/>
-        </w:rPr>
-      </w:pPr>
-    </w:p>
-    <w:p>
-      <w:pPr>
-        <w:jc w:val="center"/>
-        <w:rPr>
-          <w:u w:val="single"/>
-        </w:rPr>
-      </w:pPr>
-    </w:p>
-    <w:p>
-      <w:pPr>
-        <w:jc w:val="center"/>
-        <w:rPr>
-          <w:u w:val="single"/>
-        </w:rPr>
-      </w:pPr>
-    </w:p>
-    <w:p>
-      <w:pPr>
-        <w:jc w:val="center"/>
-        <w:rPr>
-          <w:u w:val="single"/>
-        </w:rPr>
-      </w:pPr>
-    </w:p>
-    <w:p>
-      <w:pPr>
-        <w:jc w:val="center"/>
-        <w:rPr>
-          <w:u w:val="single"/>
-        </w:rPr>
-      </w:pPr>
-    </w:p>
-    <w:p>
-      <w:pPr>
-        <w:jc w:val="center"/>
-        <w:rPr>
-          <w:u w:val="single"/>
-        </w:rPr>
-      </w:pPr>
-    </w:p>
-    <w:p>
-      <w:pPr>
-        <w:jc w:val="center"/>
-        <w:rPr>
-          <w:u w:val="single"/>
-        </w:rPr>
-      </w:pPr>
-    </w:p>
-    <w:p>
-      <w:pPr>
-        <w:jc w:val="center"/>
-        <w:rPr>
-          <w:u w:val="single"/>
-        </w:rPr>
-      </w:pPr>
-    </w:p>
-    <w:p>
-      <w:pPr>
-        <w:jc w:val="center"/>
-        <w:rPr>
-          <w:u w:val="single"/>
-        </w:rPr>
-      </w:pPr>
-    </w:p>
-    <w:p>
-      <w:pPr>
-        <w:jc w:val="center"/>
-        <w:rPr>
-          <w:u w:val="single"/>
-        </w:rPr>
-      </w:pPr>
-    </w:p>
-    <w:p>
-      <w:pPr>
-        <w:jc w:val="center"/>
-        <w:rPr>
-          <w:u w:val="single"/>
-        </w:rPr>
-      </w:pPr>
-    </w:p>
-    <w:p>
-      <w:pPr>
-        <w:jc w:val="center"/>
-        <w:rPr>
-          <w:u w:val="single"/>
-        </w:rPr>
-      </w:pPr>
-    </w:p>
-    <w:p>
-      <w:pPr>
-        <w:jc w:val="center"/>
-        <w:rPr>
-          <w:u w:val="single"/>
-        </w:rPr>
-      </w:pPr>
-    </w:p>
-    <w:p>
-      <w:pPr>
-        <w:jc w:val="center"/>
-        <w:rPr>
-          <w:u w:val="single"/>
-        </w:rPr>
-      </w:pPr>
-    </w:p>
-    <w:p>
-      <w:pPr>
-        <w:jc w:val="center"/>
-        <w:rPr>
-          <w:u w:val="single"/>
-        </w:rPr>
-      </w:pPr>
-    </w:p>
-    <w:p>
-      <w:pPr>
-        <w:jc w:val="center"/>
-        <w:rPr>
-          <w:u w:val="single"/>
-        </w:rPr>
-      </w:pPr>
-    </w:p>
-    <w:p>
-      <w:pPr>
-        <w:jc w:val="center"/>
-        <w:rPr>
-          <w:u w:val="single"/>
-        </w:rPr>
-      </w:pPr>
-    </w:p>
-    <w:p>
-      <w:pPr>
-        <w:jc w:val="center"/>
-        <w:rPr>
-          <w:u w:val="single"/>
-        </w:rPr>
-      </w:pPr>
-    </w:p>
-    <w:p>
-      <w:pPr>
-        <w:jc w:val="center"/>
-        <w:rPr>
-          <w:u w:val="single"/>
-        </w:rPr>
-      </w:pPr>
-    </w:p>
-    <w:p>
-      <w:pPr>
-        <w:jc w:val="center"/>
-        <w:rPr>
-          <w:u w:val="single"/>
-        </w:rPr>
-      </w:pPr>
-    </w:p>
-    <w:p>
-      <w:pPr>
-        <w:jc w:val="center"/>
-        <w:rPr>
-          <w:u w:val="single"/>
-        </w:rPr>
-      </w:pPr>
-      <w:r>
-        <w:rPr>
-          <w:u w:val="single"/>
-        </w:rPr>
-        <w:lastRenderedPageBreak/>
-        <w:t>Corruption Option 2 (ACK Bit Errors) [Cont. 1]</w:t>
-      </w:r>
-    </w:p>
-    <w:p>
-      <w:pPr>
-        <w:jc w:val="center"/>
-        <w:rPr>
-          <w:u w:val="single"/>
-        </w:rPr>
-      </w:pPr>
-      <w:r>
-        <w:rPr>
-          <w:noProof/>
-          <w:u w:val="single"/>
-        </w:rPr>
-        <w:drawing>
-          <wp:anchor distT="0" distB="0" distL="114300" distR="114300" simplePos="0" relativeHeight="251681792" behindDoc="0" locked="0" layoutInCell="1" allowOverlap="1" wp14:anchorId="44F9CCC0" wp14:editId="00076F14">
-            <wp:simplePos x="0" y="0"/>
-            <wp:positionH relativeFrom="column">
-              <wp:posOffset>1062355</wp:posOffset>
-            </wp:positionH>
-            <wp:positionV relativeFrom="paragraph">
-              <wp:posOffset>6350</wp:posOffset>
-            </wp:positionV>
-            <wp:extent cx="3750945" cy="7155180"/>
-            <wp:effectExtent l="0" t="0" r="1905" b="7620"/>
-            <wp:wrapNone/>
-            <wp:docPr id="215" name="Picture 215"/>
-            <wp:cNvGraphicFramePr>
-              <a:graphicFrameLocks xmlns:a="http://schemas.openxmlformats.org/drawingml/2006/main" noChangeAspect="1"/>
-            </wp:cNvGraphicFramePr>
-            <a:graphic xmlns:a="http://schemas.openxmlformats.org/drawingml/2006/main">
-              <a:graphicData uri="http://schemas.openxmlformats.org/drawingml/2006/picture">
-                <pic:pic xmlns:pic="http://schemas.openxmlformats.org/drawingml/2006/picture">
-                  <pic:nvPicPr>
-                    <pic:cNvPr id="215" name="option 2-2.PNG"/>
+                    <pic:cNvPr id="39" name="Screen Shot 2019-03-22 at 4.07.42 PM.png"/>
                     <pic:cNvPicPr/>
                   </pic:nvPicPr>
                   <pic:blipFill>
@@ -4529,7 +3937,7 @@
                   <pic:spPr>
                     <a:xfrm>
                       <a:off x="0" y="0"/>
-                      <a:ext cx="3750945" cy="7155180"/>
+                      <a:ext cx="4108075" cy="7424439"/>
                     </a:xfrm>
                     <a:prstGeom prst="rect">
                       <a:avLst/>
@@ -4538,13 +3946,7 @@
                 </pic:pic>
               </a:graphicData>
             </a:graphic>
-            <wp14:sizeRelH relativeFrom="margin">
-              <wp14:pctWidth>0</wp14:pctWidth>
-            </wp14:sizeRelH>
-            <wp14:sizeRelV relativeFrom="margin">
-              <wp14:pctHeight>0</wp14:pctHeight>
-            </wp14:sizeRelV>
-          </wp:anchor>
+          </wp:inline>
         </w:drawing>
       </w:r>
     </w:p>
@@ -4555,6 +3957,12 @@
           <w:u w:val="single"/>
         </w:rPr>
       </w:pPr>
+      <w:r>
+        <w:rPr>
+          <w:u w:val="single"/>
+        </w:rPr>
+        <w:t>Test Output, Corruption Option 4 with 20% Error Rate</w:t>
+      </w:r>
     </w:p>
     <w:p>
       <w:pPr>
@@ -4571,230 +3979,17 @@
           <w:u w:val="single"/>
         </w:rPr>
       </w:pPr>
-    </w:p>
-    <w:p>
-      <w:pPr>
-        <w:jc w:val="center"/>
-        <w:rPr>
+      <w:r>
+        <w:rPr>
+          <w:noProof/>
           <w:u w:val="single"/>
         </w:rPr>
-      </w:pPr>
-    </w:p>
-    <w:p>
-      <w:pPr>
-        <w:jc w:val="center"/>
-        <w:rPr>
-          <w:u w:val="single"/>
-        </w:rPr>
-      </w:pPr>
-    </w:p>
-    <w:p>
-      <w:pPr>
-        <w:jc w:val="center"/>
-        <w:rPr>
-          <w:u w:val="single"/>
-        </w:rPr>
-      </w:pPr>
-    </w:p>
-    <w:p>
-      <w:pPr>
-        <w:jc w:val="center"/>
-        <w:rPr>
-          <w:u w:val="single"/>
-        </w:rPr>
-      </w:pPr>
-    </w:p>
-    <w:p>
-      <w:pPr>
-        <w:jc w:val="center"/>
-        <w:rPr>
-          <w:u w:val="single"/>
-        </w:rPr>
-      </w:pPr>
-    </w:p>
-    <w:p>
-      <w:pPr>
-        <w:jc w:val="center"/>
-        <w:rPr>
-          <w:u w:val="single"/>
-        </w:rPr>
-      </w:pPr>
-    </w:p>
-    <w:p>
-      <w:pPr>
-        <w:jc w:val="center"/>
-        <w:rPr>
-          <w:u w:val="single"/>
-        </w:rPr>
-      </w:pPr>
-    </w:p>
-    <w:p>
-      <w:pPr>
-        <w:jc w:val="center"/>
-        <w:rPr>
-          <w:u w:val="single"/>
-        </w:rPr>
-      </w:pPr>
-    </w:p>
-    <w:p>
-      <w:pPr>
-        <w:jc w:val="center"/>
-        <w:rPr>
-          <w:u w:val="single"/>
-        </w:rPr>
-      </w:pPr>
-    </w:p>
-    <w:p>
-      <w:pPr>
-        <w:jc w:val="center"/>
-        <w:rPr>
-          <w:u w:val="single"/>
-        </w:rPr>
-      </w:pPr>
-    </w:p>
-    <w:p>
-      <w:pPr>
-        <w:jc w:val="center"/>
-        <w:rPr>
-          <w:u w:val="single"/>
-        </w:rPr>
-      </w:pPr>
-    </w:p>
-    <w:p>
-      <w:pPr>
-        <w:jc w:val="center"/>
-        <w:rPr>
-          <w:u w:val="single"/>
-        </w:rPr>
-      </w:pPr>
-    </w:p>
-    <w:p>
-      <w:pPr>
-        <w:jc w:val="center"/>
-        <w:rPr>
-          <w:u w:val="single"/>
-        </w:rPr>
-      </w:pPr>
-    </w:p>
-    <w:p>
-      <w:pPr>
-        <w:jc w:val="center"/>
-        <w:rPr>
-          <w:u w:val="single"/>
-        </w:rPr>
-      </w:pPr>
-    </w:p>
-    <w:p>
-      <w:pPr>
-        <w:jc w:val="center"/>
-        <w:rPr>
-          <w:u w:val="single"/>
-        </w:rPr>
-      </w:pPr>
-    </w:p>
-    <w:p>
-      <w:pPr>
-        <w:jc w:val="center"/>
-        <w:rPr>
-          <w:u w:val="single"/>
-        </w:rPr>
-      </w:pPr>
-    </w:p>
-    <w:p>
-      <w:pPr>
-        <w:jc w:val="center"/>
-        <w:rPr>
-          <w:u w:val="single"/>
-        </w:rPr>
-      </w:pPr>
-    </w:p>
-    <w:p>
-      <w:pPr>
-        <w:jc w:val="center"/>
-        <w:rPr>
-          <w:u w:val="single"/>
-        </w:rPr>
-      </w:pPr>
-    </w:p>
-    <w:p>
-      <w:pPr>
-        <w:jc w:val="center"/>
-        <w:rPr>
-          <w:u w:val="single"/>
-        </w:rPr>
-      </w:pPr>
-    </w:p>
-    <w:p>
-      <w:pPr>
-        <w:jc w:val="center"/>
-        <w:rPr>
-          <w:u w:val="single"/>
-        </w:rPr>
-      </w:pPr>
-    </w:p>
-    <w:p>
-      <w:pPr>
-        <w:jc w:val="center"/>
-        <w:rPr>
-          <w:u w:val="single"/>
-        </w:rPr>
-      </w:pPr>
-    </w:p>
-    <w:p>
-      <w:pPr>
-        <w:jc w:val="center"/>
-        <w:rPr>
-          <w:u w:val="single"/>
-        </w:rPr>
-      </w:pPr>
-    </w:p>
-    <w:p>
-      <w:pPr>
-        <w:jc w:val="center"/>
-        <w:rPr>
-          <w:u w:val="single"/>
-        </w:rPr>
-      </w:pPr>
-    </w:p>
-    <w:p>
-      <w:pPr>
-        <w:jc w:val="center"/>
-        <w:rPr>
-          <w:u w:val="single"/>
-        </w:rPr>
-      </w:pPr>
-      <w:r>
-        <w:rPr>
-          <w:u w:val="single"/>
-        </w:rPr>
         <w:lastRenderedPageBreak/>
-        <w:t>Corruption Option 2 (ACK Bit Errors) [Cont. 2]</w:t>
-      </w:r>
-    </w:p>
-    <w:p>
-      <w:pPr>
-        <w:rPr>
-          <w:u w:val="single"/>
-        </w:rPr>
-      </w:pPr>
-      <w:r>
-        <w:rPr>
-          <w:noProof/>
-          <w:u w:val="single"/>
-        </w:rPr>
         <w:drawing>
-          <wp:anchor distT="0" distB="0" distL="114300" distR="114300" simplePos="0" relativeHeight="251682816" behindDoc="0" locked="0" layoutInCell="1" allowOverlap="1" wp14:anchorId="5BA8326E" wp14:editId="53028B55">
-            <wp:simplePos x="0" y="0"/>
-            <wp:positionH relativeFrom="column">
-              <wp:posOffset>1031033</wp:posOffset>
-            </wp:positionH>
-            <wp:positionV relativeFrom="paragraph">
-              <wp:posOffset>42382</wp:posOffset>
-            </wp:positionV>
-            <wp:extent cx="3949754" cy="5479764"/>
-            <wp:effectExtent l="0" t="0" r="0" b="6985"/>
-            <wp:wrapNone/>
-            <wp:docPr id="216" name="Picture 216"/>
+          <wp:inline distT="0" distB="0" distL="0" distR="0" wp14:anchorId="1B354AED" wp14:editId="3ED9251C">
+            <wp:extent cx="3481946" cy="6930736"/>
+            <wp:effectExtent l="0" t="0" r="0" b="3810"/>
+            <wp:docPr id="41" name="Picture 41"/>
             <wp:cNvGraphicFramePr>
               <a:graphicFrameLocks xmlns:a="http://schemas.openxmlformats.org/drawingml/2006/main" noChangeAspect="1"/>
             </wp:cNvGraphicFramePr>
@@ -4802,11 +3997,11 @@
               <a:graphicData uri="http://schemas.openxmlformats.org/drawingml/2006/picture">
                 <pic:pic xmlns:pic="http://schemas.openxmlformats.org/drawingml/2006/picture">
                   <pic:nvPicPr>
-                    <pic:cNvPr id="216" name="option 2-3.PNG"/>
+                    <pic:cNvPr id="41" name="Screen Shot 2019-03-22 at 4.09.59 PM.png"/>
                     <pic:cNvPicPr/>
                   </pic:nvPicPr>
                   <pic:blipFill>
-                    <a:blip r:embed="rId44">
+                    <a:blip r:embed="rId44" cstate="print">
                       <a:extLst>
                         <a:ext uri="{28A0092B-C50C-407E-A947-70E740481C1C}">
                           <a14:useLocalDpi xmlns:a14="http://schemas.microsoft.com/office/drawing/2010/main" val="0"/>
@@ -4820,270 +4015,7 @@
                   <pic:spPr>
                     <a:xfrm>
                       <a:off x="0" y="0"/>
-                      <a:ext cx="3949754" cy="5479764"/>
-                    </a:xfrm>
-                    <a:prstGeom prst="rect">
-                      <a:avLst/>
-                    </a:prstGeom>
-                  </pic:spPr>
-                </pic:pic>
-              </a:graphicData>
-            </a:graphic>
-            <wp14:sizeRelH relativeFrom="margin">
-              <wp14:pctWidth>0</wp14:pctWidth>
-            </wp14:sizeRelH>
-            <wp14:sizeRelV relativeFrom="margin">
-              <wp14:pctHeight>0</wp14:pctHeight>
-            </wp14:sizeRelV>
-          </wp:anchor>
-        </w:drawing>
-      </w:r>
-    </w:p>
-    <w:p>
-      <w:pPr>
-        <w:rPr>
-          <w:u w:val="single"/>
-        </w:rPr>
-      </w:pPr>
-    </w:p>
-    <w:p>
-      <w:pPr>
-        <w:rPr>
-          <w:u w:val="single"/>
-        </w:rPr>
-      </w:pPr>
-    </w:p>
-    <w:p>
-      <w:pPr>
-        <w:rPr>
-          <w:u w:val="single"/>
-        </w:rPr>
-      </w:pPr>
-    </w:p>
-    <w:p>
-      <w:pPr>
-        <w:rPr>
-          <w:u w:val="single"/>
-        </w:rPr>
-      </w:pPr>
-    </w:p>
-    <w:p>
-      <w:pPr>
-        <w:rPr>
-          <w:u w:val="single"/>
-        </w:rPr>
-      </w:pPr>
-    </w:p>
-    <w:p>
-      <w:pPr>
-        <w:rPr>
-          <w:u w:val="single"/>
-        </w:rPr>
-      </w:pPr>
-    </w:p>
-    <w:p>
-      <w:pPr>
-        <w:rPr>
-          <w:u w:val="single"/>
-        </w:rPr>
-      </w:pPr>
-    </w:p>
-    <w:p>
-      <w:pPr>
-        <w:rPr>
-          <w:u w:val="single"/>
-        </w:rPr>
-      </w:pPr>
-    </w:p>
-    <w:p>
-      <w:pPr>
-        <w:rPr>
-          <w:u w:val="single"/>
-        </w:rPr>
-      </w:pPr>
-    </w:p>
-    <w:p>
-      <w:pPr>
-        <w:rPr>
-          <w:u w:val="single"/>
-        </w:rPr>
-      </w:pPr>
-    </w:p>
-    <w:p>
-      <w:pPr>
-        <w:rPr>
-          <w:u w:val="single"/>
-        </w:rPr>
-      </w:pPr>
-    </w:p>
-    <w:p>
-      <w:pPr>
-        <w:rPr>
-          <w:u w:val="single"/>
-        </w:rPr>
-      </w:pPr>
-    </w:p>
-    <w:p>
-      <w:pPr>
-        <w:rPr>
-          <w:u w:val="single"/>
-        </w:rPr>
-      </w:pPr>
-    </w:p>
-    <w:p>
-      <w:pPr>
-        <w:rPr>
-          <w:u w:val="single"/>
-        </w:rPr>
-      </w:pPr>
-    </w:p>
-    <w:p>
-      <w:pPr>
-        <w:rPr>
-          <w:u w:val="single"/>
-        </w:rPr>
-      </w:pPr>
-    </w:p>
-    <w:p>
-      <w:pPr>
-        <w:rPr>
-          <w:u w:val="single"/>
-        </w:rPr>
-      </w:pPr>
-    </w:p>
-    <w:p>
-      <w:pPr>
-        <w:rPr>
-          <w:u w:val="single"/>
-        </w:rPr>
-      </w:pPr>
-    </w:p>
-    <w:p>
-      <w:pPr>
-        <w:rPr>
-          <w:u w:val="single"/>
-        </w:rPr>
-      </w:pPr>
-    </w:p>
-    <w:p>
-      <w:pPr>
-        <w:rPr>
-          <w:u w:val="single"/>
-        </w:rPr>
-      </w:pPr>
-    </w:p>
-    <w:p>
-      <w:pPr>
-        <w:rPr>
-          <w:u w:val="single"/>
-        </w:rPr>
-      </w:pPr>
-    </w:p>
-    <w:p>
-      <w:pPr>
-        <w:rPr>
-          <w:u w:val="single"/>
-        </w:rPr>
-      </w:pPr>
-    </w:p>
-    <w:p>
-      <w:pPr>
-        <w:rPr>
-          <w:u w:val="single"/>
-        </w:rPr>
-      </w:pPr>
-    </w:p>
-    <w:p>
-      <w:pPr>
-        <w:rPr>
-          <w:u w:val="single"/>
-        </w:rPr>
-      </w:pPr>
-    </w:p>
-    <w:p>
-      <w:pPr>
-        <w:rPr>
-          <w:u w:val="single"/>
-        </w:rPr>
-      </w:pPr>
-    </w:p>
-    <w:p>
-      <w:pPr>
-        <w:rPr>
-          <w:u w:val="single"/>
-        </w:rPr>
-      </w:pPr>
-    </w:p>
-    <w:p>
-      <w:pPr>
-        <w:rPr>
-          <w:u w:val="single"/>
-        </w:rPr>
-      </w:pPr>
-    </w:p>
-    <w:p>
-      <w:pPr>
-        <w:rPr>
-          <w:u w:val="single"/>
-        </w:rPr>
-      </w:pPr>
-    </w:p>
-    <w:p>
-      <w:pPr>
-        <w:jc w:val="center"/>
-        <w:rPr>
-          <w:u w:val="single"/>
-        </w:rPr>
-      </w:pPr>
-      <w:r>
-        <w:rPr>
-          <w:u w:val="single"/>
-        </w:rPr>
-        <w:t>Corruption Option 3 (Data Bit Errors)</w:t>
-      </w:r>
-    </w:p>
-    <w:p>
-      <w:pPr>
-        <w:rPr>
-          <w:u w:val="single"/>
-        </w:rPr>
-      </w:pPr>
-      <w:r>
-        <w:rPr>
-          <w:noProof/>
-          <w:u w:val="single"/>
-        </w:rPr>
-        <w:drawing>
-          <wp:inline distT="0" distB="0" distL="0" distR="0" wp14:anchorId="6709D6CE" wp14:editId="5FB1DB46">
-            <wp:extent cx="5943600" cy="4363720"/>
-            <wp:effectExtent l="0" t="0" r="0" b="0"/>
-            <wp:docPr id="218" name="Picture 218"/>
-            <wp:cNvGraphicFramePr>
-              <a:graphicFrameLocks xmlns:a="http://schemas.openxmlformats.org/drawingml/2006/main" noChangeAspect="1"/>
-            </wp:cNvGraphicFramePr>
-            <a:graphic xmlns:a="http://schemas.openxmlformats.org/drawingml/2006/main">
-              <a:graphicData uri="http://schemas.openxmlformats.org/drawingml/2006/picture">
-                <pic:pic xmlns:pic="http://schemas.openxmlformats.org/drawingml/2006/picture">
-                  <pic:nvPicPr>
-                    <pic:cNvPr id="218" name="option 3-1.PNG"/>
-                    <pic:cNvPicPr/>
-                  </pic:nvPicPr>
-                  <pic:blipFill>
-                    <a:blip r:embed="rId45">
-                      <a:extLst>
-                        <a:ext uri="{28A0092B-C50C-407E-A947-70E740481C1C}">
-                          <a14:useLocalDpi xmlns:a14="http://schemas.microsoft.com/office/drawing/2010/main" val="0"/>
-                        </a:ext>
-                      </a:extLst>
-                    </a:blip>
-                    <a:stretch>
-                      <a:fillRect/>
-                    </a:stretch>
-                  </pic:blipFill>
-                  <pic:spPr>
-                    <a:xfrm>
-                      <a:off x="0" y="0"/>
-                      <a:ext cx="5943600" cy="4363720"/>
+                      <a:ext cx="3485126" cy="6937066"/>
                     </a:xfrm>
                     <a:prstGeom prst="rect">
                       <a:avLst/>
@@ -5098,379 +4030,45 @@
     </w:p>
     <w:p>
       <w:pPr>
+        <w:jc w:val="center"/>
         <w:rPr>
           <w:u w:val="single"/>
         </w:rPr>
       </w:pPr>
-    </w:p>
-    <w:p>
-      <w:pPr>
+      <w:r>
+        <w:tab/>
+      </w:r>
+      <w:r>
         <w:rPr>
           <w:u w:val="single"/>
         </w:rPr>
-      </w:pPr>
-    </w:p>
-    <w:p>
-      <w:pPr>
+        <w:t xml:space="preserve">Test Output, Corruption Option </w:t>
+      </w:r>
+      <w:r>
         <w:rPr>
           <w:u w:val="single"/>
         </w:rPr>
-      </w:pPr>
-    </w:p>
-    <w:p>
-      <w:pPr>
+        <w:t>5</w:t>
+      </w:r>
+      <w:r>
         <w:rPr>
           <w:u w:val="single"/>
         </w:rPr>
-      </w:pPr>
-    </w:p>
-    <w:p>
-      <w:pPr>
-        <w:rPr>
-          <w:u w:val="single"/>
-        </w:rPr>
-      </w:pPr>
-    </w:p>
-    <w:p>
-      <w:pPr>
-        <w:rPr>
-          <w:u w:val="single"/>
-        </w:rPr>
-      </w:pPr>
-    </w:p>
-    <w:p>
-      <w:pPr>
-        <w:rPr>
-          <w:u w:val="single"/>
-        </w:rPr>
-      </w:pPr>
-    </w:p>
-    <w:p>
-      <w:pPr>
-        <w:rPr>
-          <w:u w:val="single"/>
-        </w:rPr>
-      </w:pPr>
-    </w:p>
-    <w:p>
-      <w:pPr>
-        <w:rPr>
-          <w:u w:val="single"/>
-        </w:rPr>
-      </w:pPr>
-    </w:p>
-    <w:p>
-      <w:pPr>
-        <w:rPr>
-          <w:u w:val="single"/>
-        </w:rPr>
-      </w:pPr>
-    </w:p>
-    <w:p>
-      <w:pPr>
-        <w:rPr>
-          <w:u w:val="single"/>
-        </w:rPr>
-      </w:pPr>
-    </w:p>
-    <w:p>
-      <w:pPr>
-        <w:jc w:val="center"/>
-        <w:rPr>
-          <w:u w:val="single"/>
-        </w:rPr>
-      </w:pPr>
-      <w:r>
-        <w:rPr>
-          <w:u w:val="single"/>
-        </w:rPr>
+        <w:t xml:space="preserve"> with 20% Error Rate</w:t>
+      </w:r>
+    </w:p>
+    <w:p/>
+    <w:p>
+      <w:pPr>
+        <w:ind w:firstLine="720"/>
+      </w:pPr>
+    </w:p>
+    <w:p>
+      <w:pPr>
+        <w:ind w:firstLine="720"/>
+      </w:pPr>
+      <w:r>
         <w:lastRenderedPageBreak/>
-        <w:t>Corruption Option 3 (Data Bit Errors) [Cont. 1]</w:t>
-      </w:r>
-    </w:p>
-    <w:p>
-      <w:pPr>
-        <w:jc w:val="center"/>
-        <w:rPr>
-          <w:u w:val="single"/>
-        </w:rPr>
-      </w:pPr>
-      <w:r>
-        <w:rPr>
-          <w:noProof/>
-          <w:u w:val="single"/>
-        </w:rPr>
-        <w:drawing>
-          <wp:inline distT="0" distB="0" distL="0" distR="0" wp14:anchorId="63A7AA20" wp14:editId="16EB7E10">
-            <wp:extent cx="2372933" cy="7251405"/>
-            <wp:effectExtent l="0" t="0" r="8890" b="6985"/>
-            <wp:docPr id="219" name="Picture 219"/>
-            <wp:cNvGraphicFramePr>
-              <a:graphicFrameLocks xmlns:a="http://schemas.openxmlformats.org/drawingml/2006/main" noChangeAspect="1"/>
-            </wp:cNvGraphicFramePr>
-            <a:graphic xmlns:a="http://schemas.openxmlformats.org/drawingml/2006/main">
-              <a:graphicData uri="http://schemas.openxmlformats.org/drawingml/2006/picture">
-                <pic:pic xmlns:pic="http://schemas.openxmlformats.org/drawingml/2006/picture">
-                  <pic:nvPicPr>
-                    <pic:cNvPr id="219" name="option 3-2.PNG"/>
-                    <pic:cNvPicPr/>
-                  </pic:nvPicPr>
-                  <pic:blipFill>
-                    <a:blip r:embed="rId46">
-                      <a:extLst>
-                        <a:ext uri="{28A0092B-C50C-407E-A947-70E740481C1C}">
-                          <a14:useLocalDpi xmlns:a14="http://schemas.microsoft.com/office/drawing/2010/main" val="0"/>
-                        </a:ext>
-                      </a:extLst>
-                    </a:blip>
-                    <a:stretch>
-                      <a:fillRect/>
-                    </a:stretch>
-                  </pic:blipFill>
-                  <pic:spPr>
-                    <a:xfrm>
-                      <a:off x="0" y="0"/>
-                      <a:ext cx="2379518" cy="7271527"/>
-                    </a:xfrm>
-                    <a:prstGeom prst="rect">
-                      <a:avLst/>
-                    </a:prstGeom>
-                  </pic:spPr>
-                </pic:pic>
-              </a:graphicData>
-            </a:graphic>
-          </wp:inline>
-        </w:drawing>
-      </w:r>
-    </w:p>
-    <w:p>
-      <w:pPr>
-        <w:jc w:val="center"/>
-        <w:rPr>
-          <w:u w:val="single"/>
-        </w:rPr>
-      </w:pPr>
-    </w:p>
-    <w:p>
-      <w:pPr>
-        <w:jc w:val="center"/>
-        <w:rPr>
-          <w:u w:val="single"/>
-        </w:rPr>
-      </w:pPr>
-    </w:p>
-    <w:p>
-      <w:pPr>
-        <w:jc w:val="center"/>
-        <w:rPr>
-          <w:u w:val="single"/>
-        </w:rPr>
-      </w:pPr>
-      <w:r>
-        <w:rPr>
-          <w:u w:val="single"/>
-        </w:rPr>
-        <w:lastRenderedPageBreak/>
-        <w:t>Corruption Option 3 (ACK Bit Errors) [Cont. 2]</w:t>
-      </w:r>
-    </w:p>
-    <w:p>
-      <w:pPr>
-        <w:jc w:val="center"/>
-        <w:rPr>
-          <w:u w:val="single"/>
-        </w:rPr>
-      </w:pPr>
-      <w:r>
-        <w:rPr>
-          <w:noProof/>
-          <w:u w:val="single"/>
-        </w:rPr>
-        <w:drawing>
-          <wp:inline distT="0" distB="0" distL="0" distR="0" wp14:anchorId="3F1F6D30" wp14:editId="6A1AD1D6">
-            <wp:extent cx="3235789" cy="6464595"/>
-            <wp:effectExtent l="0" t="0" r="3175" b="0"/>
-            <wp:docPr id="220" name="Picture 220"/>
-            <wp:cNvGraphicFramePr>
-              <a:graphicFrameLocks xmlns:a="http://schemas.openxmlformats.org/drawingml/2006/main" noChangeAspect="1"/>
-            </wp:cNvGraphicFramePr>
-            <a:graphic xmlns:a="http://schemas.openxmlformats.org/drawingml/2006/main">
-              <a:graphicData uri="http://schemas.openxmlformats.org/drawingml/2006/picture">
-                <pic:pic xmlns:pic="http://schemas.openxmlformats.org/drawingml/2006/picture">
-                  <pic:nvPicPr>
-                    <pic:cNvPr id="220" name="option 3-3.PNG"/>
-                    <pic:cNvPicPr/>
-                  </pic:nvPicPr>
-                  <pic:blipFill>
-                    <a:blip r:embed="rId47">
-                      <a:extLst>
-                        <a:ext uri="{28A0092B-C50C-407E-A947-70E740481C1C}">
-                          <a14:useLocalDpi xmlns:a14="http://schemas.microsoft.com/office/drawing/2010/main" val="0"/>
-                        </a:ext>
-                      </a:extLst>
-                    </a:blip>
-                    <a:stretch>
-                      <a:fillRect/>
-                    </a:stretch>
-                  </pic:blipFill>
-                  <pic:spPr>
-                    <a:xfrm>
-                      <a:off x="0" y="0"/>
-                      <a:ext cx="3244699" cy="6482396"/>
-                    </a:xfrm>
-                    <a:prstGeom prst="rect">
-                      <a:avLst/>
-                    </a:prstGeom>
-                  </pic:spPr>
-                </pic:pic>
-              </a:graphicData>
-            </a:graphic>
-          </wp:inline>
-        </w:drawing>
-      </w:r>
-    </w:p>
-    <w:p>
-      <w:pPr>
-        <w:jc w:val="center"/>
-        <w:rPr>
-          <w:u w:val="single"/>
-        </w:rPr>
-      </w:pPr>
-    </w:p>
-    <w:p>
-      <w:pPr>
-        <w:jc w:val="center"/>
-        <w:rPr>
-          <w:u w:val="single"/>
-        </w:rPr>
-      </w:pPr>
-    </w:p>
-    <w:p>
-      <w:pPr>
-        <w:jc w:val="center"/>
-        <w:rPr>
-          <w:u w:val="single"/>
-        </w:rPr>
-      </w:pPr>
-    </w:p>
-    <w:p>
-      <w:pPr>
-        <w:jc w:val="center"/>
-        <w:rPr>
-          <w:u w:val="single"/>
-        </w:rPr>
-      </w:pPr>
-    </w:p>
-    <w:p>
-      <w:pPr>
-        <w:jc w:val="center"/>
-        <w:rPr>
-          <w:u w:val="single"/>
-        </w:rPr>
-      </w:pPr>
-      <w:r>
-        <w:rPr>
-          <w:u w:val="single"/>
-        </w:rPr>
-        <w:lastRenderedPageBreak/>
-        <w:t>Corruption Option 3 (ACK Bit Errors) [Cont. 3]</w:t>
-      </w:r>
-    </w:p>
-    <w:p>
-      <w:pPr>
-        <w:jc w:val="center"/>
-        <w:rPr>
-          <w:u w:val="single"/>
-        </w:rPr>
-      </w:pPr>
-      <w:r>
-        <w:rPr>
-          <w:noProof/>
-          <w:u w:val="single"/>
-        </w:rPr>
-        <w:drawing>
-          <wp:inline distT="0" distB="0" distL="0" distR="0" wp14:anchorId="57D70A09" wp14:editId="3F360225">
-            <wp:extent cx="3298364" cy="6198781"/>
-            <wp:effectExtent l="0" t="0" r="0" b="0"/>
-            <wp:docPr id="221" name="Picture 221"/>
-            <wp:cNvGraphicFramePr>
-              <a:graphicFrameLocks xmlns:a="http://schemas.openxmlformats.org/drawingml/2006/main" noChangeAspect="1"/>
-            </wp:cNvGraphicFramePr>
-            <a:graphic xmlns:a="http://schemas.openxmlformats.org/drawingml/2006/main">
-              <a:graphicData uri="http://schemas.openxmlformats.org/drawingml/2006/picture">
-                <pic:pic xmlns:pic="http://schemas.openxmlformats.org/drawingml/2006/picture">
-                  <pic:nvPicPr>
-                    <pic:cNvPr id="221" name="option 3-4.PNG"/>
-                    <pic:cNvPicPr/>
-                  </pic:nvPicPr>
-                  <pic:blipFill>
-                    <a:blip r:embed="rId48">
-                      <a:extLst>
-                        <a:ext uri="{28A0092B-C50C-407E-A947-70E740481C1C}">
-                          <a14:useLocalDpi xmlns:a14="http://schemas.microsoft.com/office/drawing/2010/main" val="0"/>
-                        </a:ext>
-                      </a:extLst>
-                    </a:blip>
-                    <a:stretch>
-                      <a:fillRect/>
-                    </a:stretch>
-                  </pic:blipFill>
-                  <pic:spPr>
-                    <a:xfrm>
-                      <a:off x="0" y="0"/>
-                      <a:ext cx="3305652" cy="6212478"/>
-                    </a:xfrm>
-                    <a:prstGeom prst="rect">
-                      <a:avLst/>
-                    </a:prstGeom>
-                  </pic:spPr>
-                </pic:pic>
-              </a:graphicData>
-            </a:graphic>
-          </wp:inline>
-        </w:drawing>
-      </w:r>
-    </w:p>
-    <w:p>
-      <w:pPr>
-        <w:jc w:val="center"/>
-        <w:rPr>
-          <w:u w:val="single"/>
-        </w:rPr>
-      </w:pPr>
-    </w:p>
-    <w:p>
-      <w:pPr>
-        <w:rPr>
-          <w:u w:val="single"/>
-        </w:rPr>
-      </w:pPr>
-    </w:p>
-    <w:p>
-      <w:pPr>
-        <w:rPr>
-          <w:u w:val="single"/>
-        </w:rPr>
-      </w:pPr>
-    </w:p>
-    <w:p>
-      <w:pPr>
-        <w:rPr>
-          <w:u w:val="single"/>
-        </w:rPr>
-      </w:pPr>
-    </w:p>
-    <w:p>
-      <w:pPr>
-        <w:rPr>
-          <w:u w:val="single"/>
-        </w:rPr>
-      </w:pPr>
-    </w:p>
-    <w:p>
-      <w:r>
-        <w:lastRenderedPageBreak/>
-        <w:tab/>
         <w:t xml:space="preserve">Finally, to test the result of different corruption options and </w:t>
       </w:r>
       <w:r>
@@ -5489,15 +4087,7 @@
         <w:t xml:space="preserve">bidirectional image transfer </w:t>
       </w:r>
       <w:r>
-        <w:t xml:space="preserve">at increments of </w:t>
-      </w:r>
-      <w:proofErr w:type="gramStart"/>
-      <w:r>
-        <w:t>5% bit</w:t>
-      </w:r>
-      <w:proofErr w:type="gramEnd"/>
-      <w:r>
-        <w:t xml:space="preserve"> error rate for both corruption options 2 </w:t>
+        <w:t xml:space="preserve">at increments of 5% bit error rate for both corruption options 2 </w:t>
       </w:r>
       <w:r>
         <w:t>through 5</w:t>
@@ -5512,29 +4102,35 @@
         <w:t xml:space="preserve">  For these tests, the same ~1MB jpg file noted above was used, and debugging print statements were turned off.</w:t>
       </w:r>
       <w:r>
-        <w:t xml:space="preserve">  From </w:t>
-      </w:r>
-      <w:r>
-        <w:t xml:space="preserve">these results, a </w:t>
-      </w:r>
-      <w:r>
-        <w:t xml:space="preserve">plot was created.  Each data-point in the plot represents the average of 3 trial runs at </w:t>
-      </w:r>
-      <w:r>
-        <w:t>the given</w:t>
-      </w:r>
-      <w:r>
-        <w:t xml:space="preserve"> bit error rate.  This plot can be seen below.</w:t>
-      </w:r>
-    </w:p>
-    <w:p>
-      <w:pPr>
-        <w:rPr>
-          <w:noProof/>
-        </w:rPr>
-      </w:pPr>
+        <w:t xml:space="preserve">  </w:t>
+      </w:r>
+      <w:r>
+        <w:t xml:space="preserve">Also, the default timeout value of 60ms (defined in config.py) was used.  </w:t>
+      </w:r>
       <w:bookmarkStart w:id="0" w:name="_GoBack"/>
       <w:bookmarkEnd w:id="0"/>
+      <w:r>
+        <w:t xml:space="preserve">From </w:t>
+      </w:r>
+      <w:r>
+        <w:t xml:space="preserve">these results, a </w:t>
+      </w:r>
+      <w:r>
+        <w:t xml:space="preserve">plot was created.  Each data-point in the plot represents the average of 3 trial runs at </w:t>
+      </w:r>
+      <w:r>
+        <w:t>the given</w:t>
+      </w:r>
+      <w:r>
+        <w:t xml:space="preserve"> bit error rate.  This plot can be seen below.</w:t>
+      </w:r>
+    </w:p>
+    <w:p>
+      <w:pPr>
+        <w:rPr>
+          <w:noProof/>
+        </w:rPr>
+      </w:pPr>
     </w:p>
     <w:p>
       <w:pPr>
@@ -5560,7 +4156,7 @@
                     <pic:cNvPicPr/>
                   </pic:nvPicPr>
                   <pic:blipFill>
-                    <a:blip r:embed="rId49"/>
+                    <a:blip r:embed="rId45"/>
                     <a:stretch>
                       <a:fillRect/>
                     </a:stretch>
@@ -5772,7 +4368,7 @@
       </w:pPr>
     </w:pPrDefault>
   </w:docDefaults>
-  <w:latentStyles w:defLockedState="0" w:defUIPriority="99" w:defSemiHidden="0" w:defUnhideWhenUsed="0" w:defQFormat="0" w:count="375">
+  <w:latentStyles w:defLockedState="0" w:defUIPriority="99" w:defSemiHidden="0" w:defUnhideWhenUsed="0" w:defQFormat="0" w:count="376">
     <w:lsdException w:name="Normal" w:uiPriority="0" w:qFormat="1"/>
     <w:lsdException w:name="heading 1" w:uiPriority="9" w:qFormat="1"/>
     <w:lsdException w:name="heading 2" w:semiHidden="1" w:uiPriority="9" w:unhideWhenUsed="1" w:qFormat="1"/>
@@ -5878,7 +4474,6 @@
     <w:lsdException w:name="HTML Sample" w:semiHidden="1" w:unhideWhenUsed="1"/>
     <w:lsdException w:name="HTML Typewriter" w:semiHidden="1" w:unhideWhenUsed="1"/>
     <w:lsdException w:name="HTML Variable" w:semiHidden="1" w:unhideWhenUsed="1"/>
-    <w:lsdException w:name="Normal Table" w:semiHidden="1" w:unhideWhenUsed="1"/>
     <w:lsdException w:name="annotation subject" w:semiHidden="1" w:unhideWhenUsed="1"/>
     <w:lsdException w:name="No List" w:semiHidden="1" w:unhideWhenUsed="1"/>
     <w:lsdException w:name="Outline List 1" w:semiHidden="1" w:unhideWhenUsed="1"/>
@@ -5925,10 +4520,8 @@
     <w:lsdException w:name="Table Subtle 2" w:semiHidden="1" w:unhideWhenUsed="1"/>
     <w:lsdException w:name="Table Web 1" w:semiHidden="1" w:unhideWhenUsed="1"/>
     <w:lsdException w:name="Table Web 2" w:semiHidden="1" w:unhideWhenUsed="1"/>
-    <w:lsdException w:name="Table Web 3" w:semiHidden="1" w:unhideWhenUsed="1"/>
     <w:lsdException w:name="Balloon Text" w:semiHidden="1" w:unhideWhenUsed="1"/>
     <w:lsdException w:name="Table Grid" w:uiPriority="39"/>
-    <w:lsdException w:name="Table Theme" w:semiHidden="1" w:unhideWhenUsed="1"/>
     <w:lsdException w:name="Placeholder Text" w:semiHidden="1"/>
     <w:lsdException w:name="No Spacing" w:uiPriority="1" w:qFormat="1"/>
     <w:lsdException w:name="Light Shading" w:uiPriority="60"/>
@@ -6148,6 +4741,7 @@
     <w:lsdException w:name="Smart Hyperlink" w:semiHidden="1" w:unhideWhenUsed="1"/>
     <w:lsdException w:name="Hashtag" w:semiHidden="1" w:unhideWhenUsed="1"/>
     <w:lsdException w:name="Unresolved Mention" w:semiHidden="1" w:unhideWhenUsed="1"/>
+    <w:lsdException w:name="Smart Link" w:semiHidden="1" w:unhideWhenUsed="1"/>
   </w:latentStyles>
   <w:style w:type="paragraph" w:default="1" w:styleId="Normal">
     <w:name w:val="Normal"/>

</xml_diff>